<commit_message>
updated the document added new comparison table fixed some typos
</commit_message>
<xml_diff>
--- a/docs/thesis.docx
+++ b/docs/thesis.docx
@@ -51,7 +51,7 @@
                 <v:shape id="_x0000_i1025" type="#_x0000_t75" style="width:65.9pt;height:80.85pt" o:ole="" fillcolor="window">
                   <v:imagedata r:id="rId6" o:title=""/>
                 </v:shape>
-                <o:OLEObject Type="Embed" ProgID="Word.Picture.8" ShapeID="_x0000_i1025" DrawAspect="Content" ObjectID="_1522414057" r:id="rId7"/>
+                <o:OLEObject Type="Embed" ProgID="Word.Picture.8" ShapeID="_x0000_i1025" DrawAspect="Content" ObjectID="_1522422049" r:id="rId7"/>
               </w:object>
             </w:r>
           </w:p>
@@ -137,7 +137,7 @@
                 <v:shape id="_x0000_i1026" type="#_x0000_t75" style="width:59.75pt;height:64.55pt" o:ole="">
                   <v:imagedata r:id="rId8" o:title=""/>
                 </v:shape>
-                <o:OLEObject Type="Embed" ProgID="PBrush" ShapeID="_x0000_i1026" DrawAspect="Content" ObjectID="_1522414058" r:id="rId9"/>
+                <o:OLEObject Type="Embed" ProgID="PBrush" ShapeID="_x0000_i1026" DrawAspect="Content" ObjectID="_1522422050" r:id="rId9"/>
               </w:object>
             </w:r>
           </w:p>
@@ -2968,7 +2968,13 @@
         <w:t>ра). По времето на император Юст</w:t>
       </w:r>
       <w:r>
-        <w:t>ениан (527 – 565), в римското право съществуват няколко единици, които попадат в категорията корпоративен. Това</w:t>
+        <w:t>ениан (527 – 565</w:t>
+      </w:r>
+      <w:r>
+        <w:t xml:space="preserve"> г.</w:t>
+      </w:r>
+      <w:r>
+        <w:t>), в римското право съществуват няколко единици, които попадат в категорията корпоративен. Това</w:t>
       </w:r>
       <w:r>
         <w:rPr>
@@ -2992,7 +2998,10 @@
         <w:t>В наши дни, думата е понятие обозначаващо юридически лица в системата на общото право. Корпораците са сдружения със стопанска или нестопанска цел</w:t>
       </w:r>
       <w:r>
-        <w:t xml:space="preserve"> създадени със закон или регистрира</w:t>
+        <w:t xml:space="preserve"> създадени със закон и</w:t>
+      </w:r>
+      <w:r>
+        <w:t xml:space="preserve"> регистрира</w:t>
       </w:r>
       <w:r>
         <w:t>ни</w:t>
@@ -3038,6 +3047,9 @@
       <w:pPr>
         <w:spacing w:line="312" w:lineRule="auto"/>
         <w:ind w:left="720"/>
+        <w:rPr>
+          <w:lang w:val="en-US"/>
+        </w:rPr>
       </w:pPr>
       <w:r>
         <w:t>В исторически план, борбата за платена почивка започва в края на 19-ти век, със разпространението на индустриалната революция и работата в завод. По това време единствените почивни дни са неделя и някои религиозни празници. През 30-те години на двадесети век,</w:t>
@@ -3059,6 +3071,12 @@
       </w:r>
       <w:r>
         <w:t xml:space="preserve">“. </w:t>
+      </w:r>
+      <w:r>
+        <w:rPr>
+          <w:lang w:val="en-US"/>
+        </w:rPr>
+        <w:t>[8]</w:t>
       </w:r>
     </w:p>
     <w:p>
@@ -3079,7 +3097,10 @@
         <w:t xml:space="preserve"> приети</w:t>
       </w:r>
       <w:r>
-        <w:t xml:space="preserve"> закоди, които налагат на работодателите да </w:t>
+        <w:t xml:space="preserve"> закоn</w:t>
+      </w:r>
+      <w:r>
+        <w:t xml:space="preserve">и, които налагат на работодателите да </w:t>
       </w:r>
       <w:r>
         <w:t>осигурят</w:t>
@@ -3094,7 +3115,10 @@
         <w:t xml:space="preserve"> работни дни за отпуск</w:t>
       </w:r>
       <w:r>
-        <w:t>. Например в Европейският съюз минималния брой дни е 20, в Канада е 10. В някои страни, например в САЩ няма изискване за платен годишен отпуск.</w:t>
+        <w:t>. Например в Европейският съюз минималния брой дни е 20, в Канада е 10. В някои страни, например в САЩ няма изи</w:t>
+      </w:r>
+      <w:r>
+        <w:t>скване за платен годишен отпуск, въпреки че някои щати налагат на работодателите да осигурят поне 10 работни дни платен отпуск.</w:t>
       </w:r>
     </w:p>
     <w:p>
@@ -3109,7 +3133,29 @@
         <w:rPr>
           <w:lang w:val="en-US"/>
         </w:rPr>
-        <w:t xml:space="preserve">Един от най-малко организираните аспекти в съвременните компании е управлението на отсъствията на служителите. В преобладаващата част от фирмите, масово се използват изпращане на вътрешни имейли, електронни таблици, лепящи бележки и др., за да се поиска, одобри и проследи времето, в което служителят няма да е на работа. </w:t>
+        <w:t xml:space="preserve">Един от най-малко организираните аспекти в съвременните компании е управлението на отсъствията на служителите. В преобладаващата част от фирмите, масово се използват изпращане на вътрешни имейли, </w:t>
+      </w:r>
+      <w:r>
+        <w:rPr>
+          <w:lang w:val="en-US"/>
+        </w:rPr>
+        <w:lastRenderedPageBreak/>
+        <w:t>електро</w:t>
+      </w:r>
+      <w:r>
+        <w:rPr>
+          <w:lang w:val="en-US"/>
+        </w:rPr>
+        <w:t>нни таблици, лепящи бележки</w:t>
+      </w:r>
+      <w:r>
+        <w:t xml:space="preserve"> и др</w:t>
+      </w:r>
+      <w:r>
+        <w:rPr>
+          <w:lang w:val="en-US"/>
+        </w:rPr>
+        <w:t xml:space="preserve">., за да се поиска, одобри и проследи времето, в което служителят няма да е на работа. </w:t>
       </w:r>
     </w:p>
     <w:p>
@@ -3124,7 +3170,6 @@
         <w:rPr>
           <w:lang w:val="en-US"/>
         </w:rPr>
-        <w:lastRenderedPageBreak/>
         <w:t>Използването на софтуерна система за управление на този вид дейност, означава, че всички отсъствия, заявки и одобрения за служителя ще бъдат централизирани и съхранени</w:t>
       </w:r>
       <w:r>
@@ -3351,14 +3396,11 @@
         <w:spacing w:line="312" w:lineRule="auto"/>
       </w:pPr>
       <w:r>
+        <w:lastRenderedPageBreak/>
         <w:t>Избор на платформа</w:t>
       </w:r>
       <w:r>
-        <w:t xml:space="preserve"> за разработка. Два са основните и най-важни фактори при избора за платформа за разработка. Първия от тях е до </w:t>
-      </w:r>
-      <w:r>
-        <w:lastRenderedPageBreak/>
-        <w:t>колко дадена платформа е масова, с което ще се улесни поддръжката и надграждането. Другият е до колко дадена платформа е позната на разработчика, което ще се отрази върху бързината и качеството на изработка.</w:t>
+        <w:t xml:space="preserve"> за разработка. Два са основните и най-важни фактори при избора за платформа за разработка. Първия от тях е до колко дадена платформа е масова, с което ще се улесни поддръжката и надграждането. Другият е до колко дадена платформа е позната на разработчика, което ще се отрази върху бързината и качеството на изработка.</w:t>
       </w:r>
     </w:p>
     <w:p>
@@ -3552,9 +3594,6 @@
     <w:p>
       <w:pPr>
         <w:spacing w:line="312" w:lineRule="auto"/>
-        <w:rPr>
-          <w:lang w:val="en-US"/>
-        </w:rPr>
       </w:pPr>
       <w:r>
         <w:t xml:space="preserve">// </w:t>
@@ -3563,7 +3602,10 @@
         <w:rPr>
           <w:lang w:val="en-US"/>
         </w:rPr>
-        <w:t>TODO update this section</w:t>
+        <w:t xml:space="preserve">TODO </w:t>
+      </w:r>
+      <w:r>
+        <w:t>да се обнови. Това би трябвало да стане след написването на основната част от диплоната работа</w:t>
       </w:r>
     </w:p>
     <w:p>
@@ -3730,7 +3772,11 @@
         <w:t>физическо лице, юридическо лице или негово поделение, както и всяко друго организационно и икономически обособено образу</w:t>
       </w:r>
       <w:r>
-        <w:t xml:space="preserve">вание (предприятие, учреждениеи и др, </w:t>
+        <w:t xml:space="preserve">вание </w:t>
+      </w:r>
+      <w:r>
+        <w:lastRenderedPageBreak/>
+        <w:t xml:space="preserve">(предприятие, учреждениеи и др, </w:t>
       </w:r>
       <w:r>
         <w:t>което самостоятелно наема работници или служи</w:t>
@@ -3779,14 +3825,7 @@
         <w:rPr>
           <w:lang w:val="ru-RU"/>
         </w:rPr>
-        <w:t xml:space="preserve">урежда правото на работника или служителя на различни видове отпуск - основен и допълнителен платен годишен отпуск, неплатен, за </w:t>
-      </w:r>
-      <w:r>
-        <w:rPr>
-          <w:lang w:val="ru-RU"/>
-        </w:rPr>
-        <w:lastRenderedPageBreak/>
-        <w:t>обучение,  за бременност, раждане и майчинство, за временна неработоспособност и т.н.</w:t>
+        <w:t>урежда правото на работника или служителя на различни видове отпуск - основен и допълнителен платен годишен отпуск, неплатен, за обучение,  за бременност, раждане и майчинство, за временна неработоспособност и т.н.</w:t>
       </w:r>
     </w:p>
     <w:p>
@@ -4287,17 +4326,20 @@
         <w:rPr>
           <w:lang w:val="en-US"/>
         </w:rPr>
-        <w:t>Правото на ползване на отпуски за обучение е регламентиран в чл. 169-171а от Кодекса на труда. Съгласно чл.169, ал.1 от Кодекса на труда, право на платен отпуск за обучение в размер на 25 работни дни за всяка учебна година имат работници или служители, обучаващи се без откъсване от производството със съгласието на работодателя.</w:t>
+        <w:t xml:space="preserve">Правото на ползване на отпуски за обучение е регламентиран в чл. 169-171а от Кодекса на труда. Съгласно чл.169, ал.1 от </w:t>
+      </w:r>
+      <w:r>
+        <w:rPr>
+          <w:lang w:val="en-US"/>
+        </w:rPr>
+        <w:lastRenderedPageBreak/>
+        <w:t>Кодекса на труда, право на платен отпуск за обучение в размер на 25 работни дни за всяка учебна година имат работници или служители, обучаващи се без откъсване от производството със съгласието на работодателя.</w:t>
       </w:r>
       <w:r>
         <w:t xml:space="preserve"> </w:t>
       </w:r>
       <w:r>
-        <w:t xml:space="preserve">Отпуските за обучение се отнасят само за работници и служители, които се обучават без </w:t>
-      </w:r>
-      <w:r>
-        <w:lastRenderedPageBreak/>
-        <w:t>откъсване от производството /задочно учащи се, вечерно обучаващи се, дистанционна форма на обучение/</w:t>
+        <w:t>Отпуските за обучение се отнасят само за работници и служители, които се обучават без откъсване от производството /задочно учащи се, вечерно обучаващи се, дистанционна форма на обучение/</w:t>
       </w:r>
       <w:r>
         <w:t>.</w:t>
@@ -4501,6 +4543,7 @@
     </w:p>
     <w:p>
       <w:r>
+        <w:lastRenderedPageBreak/>
         <w:t>Следва, разп</w:t>
       </w:r>
       <w:r>
@@ -4539,7 +4582,6 @@
         </w:numPr>
       </w:pPr>
       <w:r>
-        <w:lastRenderedPageBreak/>
         <w:t>Липса на валидация на отставащи дни от годишния платен отпуск.</w:t>
       </w:r>
     </w:p>
@@ -4903,6 +4945,7 @@
         </w:numPr>
       </w:pPr>
       <w:r>
+        <w:lastRenderedPageBreak/>
         <w:t>Л</w:t>
       </w:r>
       <w:r>
@@ -4958,7 +5001,6 @@
     </w:p>
     <w:p>
       <w:r>
-        <w:lastRenderedPageBreak/>
         <w:t>Изглед към системата може да се види на фигура 2.</w:t>
       </w:r>
     </w:p>
@@ -5191,6 +5233,7 @@
         </w:numPr>
       </w:pPr>
       <w:r>
+        <w:lastRenderedPageBreak/>
         <w:t>Липса на фунцтионалност за автоматично принтиране на одобрени заявки.</w:t>
       </w:r>
     </w:p>
@@ -5221,7 +5264,6 @@
     <w:p/>
     <w:p>
       <w:r>
-        <w:lastRenderedPageBreak/>
         <w:t>Изглед към системата може да се види на фигура 3.</w:t>
       </w:r>
     </w:p>
@@ -5384,6 +5426,7 @@
         </w:numPr>
       </w:pPr>
       <w:r>
+        <w:lastRenderedPageBreak/>
         <w:t>Липса на функционалност за принтиране на одобрени заявки по шаблон.</w:t>
       </w:r>
     </w:p>
@@ -5415,7 +5458,6 @@
         <w:rPr>
           <w:lang w:val="en-US" w:eastAsia="en-US"/>
         </w:rPr>
-        <w:lastRenderedPageBreak/>
         <w:drawing>
           <wp:inline distT="0" distB="0" distL="0" distR="0">
             <wp:extent cx="5274310" cy="3289300"/>
@@ -5476,100 +5518,932 @@
       </w:r>
     </w:p>
     <w:p>
+      <w:r>
+        <w:t xml:space="preserve"> </w:t>
+      </w:r>
+    </w:p>
+    <w:p>
+      <w:pPr>
+        <w:pStyle w:val="ListParagraph"/>
+        <w:numPr>
+          <w:ilvl w:val="1"/>
+          <w:numId w:val="19"/>
+        </w:numPr>
+        <w:rPr>
+          <w:b/>
+          <w:lang w:val="ru-RU"/>
+        </w:rPr>
+      </w:pPr>
+      <w:r>
+        <w:rPr>
+          <w:b/>
+          <w:lang w:val="ru-RU"/>
+        </w:rPr>
+        <w:t>Избор на критерии за сравнение и с</w:t>
+      </w:r>
+      <w:r>
+        <w:rPr>
+          <w:b/>
+          <w:lang w:val="ru-RU"/>
+        </w:rPr>
+        <w:t>равнителен анализ</w:t>
+      </w:r>
+    </w:p>
+    <w:p>
+      <w:pPr>
+        <w:rPr>
+          <w:b/>
+          <w:lang w:val="ru-RU"/>
+        </w:rPr>
+      </w:pPr>
+    </w:p>
+    <w:p>
+      <w:r>
+        <w:t>Някои от основните критерии, по които ще бъдат сравнени съществуващите системи и новопроектирана и разработана система в тази дипломна работа са:</w:t>
+      </w:r>
+    </w:p>
+    <w:p/>
+    <w:p>
+      <w:pPr>
+        <w:pStyle w:val="ListParagraph"/>
+        <w:numPr>
+          <w:ilvl w:val="0"/>
+          <w:numId w:val="20"/>
+        </w:numPr>
+      </w:pPr>
+      <w:r>
+        <w:t>Потребителски интерфейс.</w:t>
+      </w:r>
+    </w:p>
+    <w:p>
+      <w:pPr>
+        <w:pStyle w:val="ListParagraph"/>
+        <w:numPr>
+          <w:ilvl w:val="0"/>
+          <w:numId w:val="20"/>
+        </w:numPr>
+      </w:pPr>
+      <w:r>
+        <w:t>Достъпност от устройства с по-малък размер на екрана.</w:t>
+      </w:r>
+    </w:p>
+    <w:p>
+      <w:pPr>
+        <w:pStyle w:val="ListParagraph"/>
+        <w:numPr>
+          <w:ilvl w:val="0"/>
+          <w:numId w:val="20"/>
+        </w:numPr>
+      </w:pPr>
+      <w:r>
+        <w:t xml:space="preserve">Справка за оставащи дни платен отпуск, включително компенсации и прехвърлени дни от предишна година. </w:t>
+      </w:r>
+    </w:p>
+    <w:p>
+      <w:pPr>
+        <w:pStyle w:val="ListParagraph"/>
+        <w:numPr>
+          <w:ilvl w:val="0"/>
+          <w:numId w:val="20"/>
+        </w:numPr>
+      </w:pPr>
+      <w:r>
+        <w:t>Възможност за принтиране на молби за отпуск по шаблон.</w:t>
+      </w:r>
+    </w:p>
+    <w:p>
+      <w:pPr>
+        <w:pStyle w:val="ListParagraph"/>
+        <w:numPr>
+          <w:ilvl w:val="0"/>
+          <w:numId w:val="20"/>
+        </w:numPr>
+      </w:pPr>
+      <w:r>
+        <w:t>Възможност за задаване на официални празници и работни дни които да се обявят като неработни за цялата огранизация.</w:t>
+      </w:r>
+    </w:p>
+    <w:p>
+      <w:pPr>
+        <w:pStyle w:val="ListParagraph"/>
+        <w:numPr>
+          <w:ilvl w:val="0"/>
+          <w:numId w:val="20"/>
+        </w:numPr>
+      </w:pPr>
+      <w:r>
+        <w:t>Модул с упътвания и често задавани въпроси.</w:t>
+      </w:r>
+    </w:p>
+    <w:p>
+      <w:pPr>
+        <w:rPr>
+          <w:lang w:val="ru-RU"/>
+        </w:rPr>
+      </w:pPr>
+    </w:p>
+    <w:p>
+      <w:r>
+        <w:rPr>
+          <w:lang w:val="ru-RU"/>
+        </w:rPr>
+        <w:t xml:space="preserve">Следващата таблица </w:t>
+      </w:r>
+      <w:r>
+        <w:rPr>
+          <w:lang w:val="ru-RU"/>
+        </w:rPr>
+        <w:t>съдържа обобщени данни за разгледаните по-горе съществуващи системи.</w:t>
+      </w:r>
+      <w:r>
+        <w:rPr>
+          <w:lang w:val="ru-RU"/>
+        </w:rPr>
+        <w:t xml:space="preserve"> </w:t>
+      </w:r>
+      <w:r>
+        <w:t>Важно е да се отбележи, че в колоната „Потребителски интерфейс“ оценките са от 1 до 5.</w:t>
+      </w:r>
+    </w:p>
+    <w:p>
+      <w:pPr>
+        <w:rPr>
+          <w:lang w:val="ru-RU"/>
+        </w:rPr>
+      </w:pPr>
+    </w:p>
+    <w:tbl>
+      <w:tblPr>
+        <w:tblStyle w:val="TableGrid"/>
+        <w:tblW w:w="10420" w:type="dxa"/>
+        <w:tblInd w:w="-583" w:type="dxa"/>
+        <w:tblLook w:val="04A0" w:firstRow="1" w:lastRow="0" w:firstColumn="1" w:lastColumn="0" w:noHBand="0" w:noVBand="1"/>
+      </w:tblPr>
+      <w:tblGrid>
+        <w:gridCol w:w="1425"/>
+        <w:gridCol w:w="1775"/>
+        <w:gridCol w:w="1424"/>
+        <w:gridCol w:w="1567"/>
+        <w:gridCol w:w="1461"/>
+        <w:gridCol w:w="1487"/>
+        <w:gridCol w:w="1281"/>
+      </w:tblGrid>
+      <w:tr>
+        <w:trPr>
+          <w:trHeight w:val="2321"/>
+        </w:trPr>
+        <w:tc>
+          <w:tcPr>
+            <w:tcW w:w="1469" w:type="dxa"/>
+          </w:tcPr>
+          <w:p>
+            <w:pPr>
+              <w:rPr>
+                <w:lang w:val="ru-RU"/>
+              </w:rPr>
+            </w:pPr>
+          </w:p>
+        </w:tc>
+        <w:tc>
+          <w:tcPr>
+            <w:tcW w:w="1775" w:type="dxa"/>
+          </w:tcPr>
+          <w:p>
+            <w:pPr>
+              <w:rPr>
+                <w:lang w:val="ru-RU"/>
+              </w:rPr>
+            </w:pPr>
+            <w:r>
+              <w:rPr>
+                <w:lang w:val="ru-RU"/>
+              </w:rPr>
+              <w:t>Потребителски интерфейс</w:t>
+            </w:r>
+          </w:p>
+        </w:tc>
+        <w:tc>
+          <w:tcPr>
+            <w:tcW w:w="1424" w:type="dxa"/>
+          </w:tcPr>
+          <w:p>
+            <w:pPr>
+              <w:rPr>
+                <w:lang w:val="ru-RU"/>
+              </w:rPr>
+            </w:pPr>
+            <w:r>
+              <w:rPr>
+                <w:lang w:val="ru-RU"/>
+              </w:rPr>
+              <w:t>Достъпност от устройства с по-малък размер на екрана</w:t>
+            </w:r>
+          </w:p>
+        </w:tc>
+        <w:tc>
+          <w:tcPr>
+            <w:tcW w:w="1567" w:type="dxa"/>
+          </w:tcPr>
+          <w:p>
+            <w:pPr>
+              <w:rPr>
+                <w:lang w:val="ru-RU"/>
+              </w:rPr>
+            </w:pPr>
+            <w:r>
+              <w:rPr>
+                <w:lang w:val="ru-RU"/>
+              </w:rPr>
+              <w:t>Справка за оставащи дни платен отпуск, вкл</w:t>
+            </w:r>
+            <w:r>
+              <w:rPr>
+                <w:lang w:val="ru-RU"/>
+              </w:rPr>
+              <w:t xml:space="preserve">. компенсации и </w:t>
+            </w:r>
+            <w:r>
+              <w:rPr>
+                <w:lang w:val="ru-RU"/>
+              </w:rPr>
+              <w:t>прехвърлени дни от предишна година</w:t>
+            </w:r>
+          </w:p>
+        </w:tc>
+        <w:tc>
+          <w:tcPr>
+            <w:tcW w:w="1417" w:type="dxa"/>
+          </w:tcPr>
+          <w:p>
+            <w:pPr>
+              <w:rPr>
+                <w:lang w:val="ru-RU"/>
+              </w:rPr>
+            </w:pPr>
+            <w:r>
+              <w:rPr>
+                <w:lang w:val="ru-RU"/>
+              </w:rPr>
+              <w:t>П</w:t>
+            </w:r>
+            <w:r>
+              <w:rPr>
+                <w:lang w:val="ru-RU"/>
+              </w:rPr>
+              <w:t>ринтиране на молби за отпуск по шаблон</w:t>
+            </w:r>
+          </w:p>
+        </w:tc>
+        <w:tc>
+          <w:tcPr>
+            <w:tcW w:w="1487" w:type="dxa"/>
+          </w:tcPr>
+          <w:p>
+            <w:pPr>
+              <w:rPr>
+                <w:lang w:val="ru-RU"/>
+              </w:rPr>
+            </w:pPr>
+            <w:r>
+              <w:rPr>
+                <w:lang w:val="ru-RU"/>
+              </w:rPr>
+              <w:t>З</w:t>
+            </w:r>
+            <w:r>
+              <w:rPr>
+                <w:lang w:val="ru-RU"/>
+              </w:rPr>
+              <w:t>адаване на официални празници и работни дни които да се обявят като неработни за цялата огранизация</w:t>
+            </w:r>
+          </w:p>
+        </w:tc>
+        <w:tc>
+          <w:tcPr>
+            <w:tcW w:w="1281" w:type="dxa"/>
+          </w:tcPr>
+          <w:p>
+            <w:pPr>
+              <w:rPr>
+                <w:lang w:val="ru-RU"/>
+              </w:rPr>
+            </w:pPr>
+            <w:r>
+              <w:rPr>
+                <w:lang w:val="ru-RU"/>
+              </w:rPr>
+              <w:t>Модул с упътвания и често задавани въпроси</w:t>
+            </w:r>
+          </w:p>
+        </w:tc>
+      </w:tr>
+      <w:tr>
+        <w:trPr>
+          <w:trHeight w:val="80"/>
+        </w:trPr>
+        <w:tc>
+          <w:tcPr>
+            <w:tcW w:w="1469" w:type="dxa"/>
+          </w:tcPr>
+          <w:p>
+            <w:pPr>
+              <w:rPr>
+                <w:lang w:val="ru-RU"/>
+              </w:rPr>
+            </w:pPr>
+            <w:r>
+              <w:rPr>
+                <w:lang w:val="ru-RU"/>
+              </w:rPr>
+              <w:t>TrackStar Time Off</w:t>
+            </w:r>
+          </w:p>
+        </w:tc>
+        <w:tc>
+          <w:tcPr>
+            <w:tcW w:w="1775" w:type="dxa"/>
+          </w:tcPr>
+          <w:p>
+            <w:pPr>
+              <w:rPr>
+                <w:lang w:val="ru-RU"/>
+              </w:rPr>
+            </w:pPr>
+            <w:r>
+              <w:rPr>
+                <w:lang w:val="ru-RU"/>
+              </w:rPr>
+              <w:t>2</w:t>
+            </w:r>
+          </w:p>
+        </w:tc>
+        <w:tc>
+          <w:tcPr>
+            <w:tcW w:w="1424" w:type="dxa"/>
+          </w:tcPr>
+          <w:p>
+            <w:r>
+              <w:t>не</w:t>
+            </w:r>
+          </w:p>
+        </w:tc>
+        <w:tc>
+          <w:tcPr>
+            <w:tcW w:w="1567" w:type="dxa"/>
+          </w:tcPr>
+          <w:p>
+            <w:pPr>
+              <w:rPr>
+                <w:lang w:val="ru-RU"/>
+              </w:rPr>
+            </w:pPr>
+            <w:r>
+              <w:rPr>
+                <w:lang w:val="ru-RU"/>
+              </w:rPr>
+              <w:t>да</w:t>
+            </w:r>
+          </w:p>
+        </w:tc>
+        <w:tc>
+          <w:tcPr>
+            <w:tcW w:w="1417" w:type="dxa"/>
+          </w:tcPr>
+          <w:p>
+            <w:pPr>
+              <w:rPr>
+                <w:lang w:val="ru-RU"/>
+              </w:rPr>
+            </w:pPr>
+            <w:r>
+              <w:rPr>
+                <w:lang w:val="ru-RU"/>
+              </w:rPr>
+              <w:t>не</w:t>
+            </w:r>
+          </w:p>
+        </w:tc>
+        <w:tc>
+          <w:tcPr>
+            <w:tcW w:w="1487" w:type="dxa"/>
+          </w:tcPr>
+          <w:p>
+            <w:pPr>
+              <w:rPr>
+                <w:lang w:val="ru-RU"/>
+              </w:rPr>
+            </w:pPr>
+            <w:r>
+              <w:rPr>
+                <w:lang w:val="ru-RU"/>
+              </w:rPr>
+              <w:t>не</w:t>
+            </w:r>
+          </w:p>
+        </w:tc>
+        <w:tc>
+          <w:tcPr>
+            <w:tcW w:w="1281" w:type="dxa"/>
+          </w:tcPr>
+          <w:p>
+            <w:pPr>
+              <w:rPr>
+                <w:lang w:val="ru-RU"/>
+              </w:rPr>
+            </w:pPr>
+            <w:r>
+              <w:rPr>
+                <w:lang w:val="ru-RU"/>
+              </w:rPr>
+              <w:t>не</w:t>
+            </w:r>
+          </w:p>
+        </w:tc>
+      </w:tr>
+      <w:tr>
+        <w:trPr>
+          <w:trHeight w:val="170"/>
+        </w:trPr>
+        <w:tc>
+          <w:tcPr>
+            <w:tcW w:w="1469" w:type="dxa"/>
+          </w:tcPr>
+          <w:p>
+            <w:pPr>
+              <w:rPr>
+                <w:lang w:val="ru-RU"/>
+              </w:rPr>
+            </w:pPr>
+            <w:r>
+              <w:rPr>
+                <w:lang w:val="ru-RU"/>
+              </w:rPr>
+              <w:t>CWS TimeOut</w:t>
+            </w:r>
+          </w:p>
+        </w:tc>
+        <w:tc>
+          <w:tcPr>
+            <w:tcW w:w="1775" w:type="dxa"/>
+          </w:tcPr>
+          <w:p>
+            <w:pPr>
+              <w:rPr>
+                <w:lang w:val="en-US"/>
+              </w:rPr>
+            </w:pPr>
+            <w:r>
+              <w:rPr>
+                <w:lang w:val="en-US"/>
+              </w:rPr>
+              <w:t>4</w:t>
+            </w:r>
+          </w:p>
+        </w:tc>
+        <w:tc>
+          <w:tcPr>
+            <w:tcW w:w="1424" w:type="dxa"/>
+          </w:tcPr>
+          <w:p>
+            <w:r>
+              <w:t>не</w:t>
+            </w:r>
+          </w:p>
+        </w:tc>
+        <w:tc>
+          <w:tcPr>
+            <w:tcW w:w="1567" w:type="dxa"/>
+          </w:tcPr>
+          <w:p>
+            <w:pPr>
+              <w:rPr>
+                <w:lang w:val="ru-RU"/>
+              </w:rPr>
+            </w:pPr>
+            <w:r>
+              <w:rPr>
+                <w:lang w:val="ru-RU"/>
+              </w:rPr>
+              <w:t>да</w:t>
+            </w:r>
+          </w:p>
+        </w:tc>
+        <w:tc>
+          <w:tcPr>
+            <w:tcW w:w="1417" w:type="dxa"/>
+          </w:tcPr>
+          <w:p>
+            <w:pPr>
+              <w:rPr>
+                <w:lang w:val="ru-RU"/>
+              </w:rPr>
+            </w:pPr>
+            <w:r>
+              <w:rPr>
+                <w:lang w:val="ru-RU"/>
+              </w:rPr>
+              <w:t>не</w:t>
+            </w:r>
+          </w:p>
+        </w:tc>
+        <w:tc>
+          <w:tcPr>
+            <w:tcW w:w="1487" w:type="dxa"/>
+          </w:tcPr>
+          <w:p>
+            <w:pPr>
+              <w:rPr>
+                <w:lang w:val="ru-RU"/>
+              </w:rPr>
+            </w:pPr>
+            <w:r>
+              <w:rPr>
+                <w:lang w:val="ru-RU"/>
+              </w:rPr>
+              <w:t>не</w:t>
+            </w:r>
+          </w:p>
+        </w:tc>
+        <w:tc>
+          <w:tcPr>
+            <w:tcW w:w="1281" w:type="dxa"/>
+          </w:tcPr>
+          <w:p>
+            <w:pPr>
+              <w:rPr>
+                <w:lang w:val="ru-RU"/>
+              </w:rPr>
+            </w:pPr>
+            <w:r>
+              <w:rPr>
+                <w:lang w:val="ru-RU"/>
+              </w:rPr>
+              <w:t>да</w:t>
+            </w:r>
+          </w:p>
+        </w:tc>
+      </w:tr>
+      <w:tr>
+        <w:trPr>
+          <w:trHeight w:val="80"/>
+        </w:trPr>
+        <w:tc>
+          <w:tcPr>
+            <w:tcW w:w="1469" w:type="dxa"/>
+          </w:tcPr>
+          <w:p>
+            <w:pPr>
+              <w:rPr>
+                <w:lang w:val="ru-RU"/>
+              </w:rPr>
+            </w:pPr>
+            <w:r>
+              <w:rPr>
+                <w:lang w:val="ru-RU"/>
+              </w:rPr>
+              <w:t>DataBasics Time Off</w:t>
+            </w:r>
+          </w:p>
+        </w:tc>
+        <w:tc>
+          <w:tcPr>
+            <w:tcW w:w="1775" w:type="dxa"/>
+          </w:tcPr>
+          <w:p>
+            <w:pPr>
+              <w:rPr>
+                <w:lang w:val="ru-RU"/>
+              </w:rPr>
+            </w:pPr>
+            <w:r>
+              <w:rPr>
+                <w:lang w:val="ru-RU"/>
+              </w:rPr>
+              <w:t>4</w:t>
+            </w:r>
+          </w:p>
+        </w:tc>
+        <w:tc>
+          <w:tcPr>
+            <w:tcW w:w="1424" w:type="dxa"/>
+          </w:tcPr>
+          <w:p>
+            <w:pPr>
+              <w:rPr>
+                <w:lang w:val="ru-RU"/>
+              </w:rPr>
+            </w:pPr>
+            <w:r>
+              <w:rPr>
+                <w:lang w:val="ru-RU"/>
+              </w:rPr>
+              <w:t>да</w:t>
+            </w:r>
+          </w:p>
+        </w:tc>
+        <w:tc>
+          <w:tcPr>
+            <w:tcW w:w="1567" w:type="dxa"/>
+          </w:tcPr>
+          <w:p>
+            <w:pPr>
+              <w:rPr>
+                <w:lang w:val="ru-RU"/>
+              </w:rPr>
+            </w:pPr>
+            <w:r>
+              <w:rPr>
+                <w:lang w:val="ru-RU"/>
+              </w:rPr>
+              <w:t>да</w:t>
+            </w:r>
+          </w:p>
+        </w:tc>
+        <w:tc>
+          <w:tcPr>
+            <w:tcW w:w="1417" w:type="dxa"/>
+          </w:tcPr>
+          <w:p>
+            <w:pPr>
+              <w:rPr>
+                <w:lang w:val="ru-RU"/>
+              </w:rPr>
+            </w:pPr>
+            <w:r>
+              <w:rPr>
+                <w:lang w:val="ru-RU"/>
+              </w:rPr>
+              <w:t>не</w:t>
+            </w:r>
+          </w:p>
+        </w:tc>
+        <w:tc>
+          <w:tcPr>
+            <w:tcW w:w="1487" w:type="dxa"/>
+          </w:tcPr>
+          <w:p>
+            <w:pPr>
+              <w:rPr>
+                <w:lang w:val="ru-RU"/>
+              </w:rPr>
+            </w:pPr>
+            <w:r>
+              <w:rPr>
+                <w:lang w:val="ru-RU"/>
+              </w:rPr>
+              <w:t>не</w:t>
+            </w:r>
+          </w:p>
+        </w:tc>
+        <w:tc>
+          <w:tcPr>
+            <w:tcW w:w="1281" w:type="dxa"/>
+          </w:tcPr>
+          <w:p>
+            <w:pPr>
+              <w:rPr>
+                <w:lang w:val="ru-RU"/>
+              </w:rPr>
+            </w:pPr>
+            <w:r>
+              <w:rPr>
+                <w:lang w:val="ru-RU"/>
+              </w:rPr>
+              <w:t>не</w:t>
+            </w:r>
+          </w:p>
+        </w:tc>
+      </w:tr>
+      <w:tr>
+        <w:trPr>
+          <w:trHeight w:val="64"/>
+        </w:trPr>
+        <w:tc>
+          <w:tcPr>
+            <w:tcW w:w="1469" w:type="dxa"/>
+          </w:tcPr>
+          <w:p>
+            <w:pPr>
+              <w:rPr>
+                <w:lang w:val="ru-RU"/>
+              </w:rPr>
+            </w:pPr>
+          </w:p>
+        </w:tc>
+        <w:tc>
+          <w:tcPr>
+            <w:tcW w:w="1775" w:type="dxa"/>
+          </w:tcPr>
+          <w:p>
+            <w:pPr>
+              <w:rPr>
+                <w:lang w:val="ru-RU"/>
+              </w:rPr>
+            </w:pPr>
+          </w:p>
+        </w:tc>
+        <w:tc>
+          <w:tcPr>
+            <w:tcW w:w="1424" w:type="dxa"/>
+          </w:tcPr>
+          <w:p>
+            <w:pPr>
+              <w:rPr>
+                <w:lang w:val="ru-RU"/>
+              </w:rPr>
+            </w:pPr>
+          </w:p>
+        </w:tc>
+        <w:tc>
+          <w:tcPr>
+            <w:tcW w:w="1567" w:type="dxa"/>
+          </w:tcPr>
+          <w:p>
+            <w:pPr>
+              <w:rPr>
+                <w:lang w:val="ru-RU"/>
+              </w:rPr>
+            </w:pPr>
+          </w:p>
+        </w:tc>
+        <w:tc>
+          <w:tcPr>
+            <w:tcW w:w="1417" w:type="dxa"/>
+          </w:tcPr>
+          <w:p>
+            <w:pPr>
+              <w:rPr>
+                <w:lang w:val="ru-RU"/>
+              </w:rPr>
+            </w:pPr>
+          </w:p>
+        </w:tc>
+        <w:tc>
+          <w:tcPr>
+            <w:tcW w:w="1487" w:type="dxa"/>
+          </w:tcPr>
+          <w:p>
+            <w:pPr>
+              <w:rPr>
+                <w:lang w:val="ru-RU"/>
+              </w:rPr>
+            </w:pPr>
+          </w:p>
+        </w:tc>
+        <w:tc>
+          <w:tcPr>
+            <w:tcW w:w="1281" w:type="dxa"/>
+          </w:tcPr>
+          <w:p>
+            <w:pPr>
+              <w:rPr>
+                <w:lang w:val="ru-RU"/>
+              </w:rPr>
+            </w:pPr>
+          </w:p>
+        </w:tc>
+      </w:tr>
+    </w:tbl>
+    <w:p>
+      <w:pPr>
+        <w:rPr>
+          <w:lang w:val="ru-RU"/>
+        </w:rPr>
+      </w:pPr>
+    </w:p>
+    <w:p>
+      <w:pPr>
+        <w:rPr>
+          <w:lang w:val="ru-RU"/>
+        </w:rPr>
+      </w:pPr>
+      <w:r>
+        <w:rPr>
+          <w:b/>
+          <w:lang w:val="ru-RU"/>
+        </w:rPr>
+        <w:t>2.5.</w:t>
+      </w:r>
+      <w:r>
+        <w:rPr>
+          <w:lang w:val="ru-RU"/>
+        </w:rPr>
+        <w:t xml:space="preserve"> </w:t>
+      </w:r>
+      <w:r>
+        <w:rPr>
+          <w:b/>
+          <w:lang w:val="ru-RU"/>
+        </w:rPr>
+        <w:t>Изводи</w:t>
+      </w:r>
+    </w:p>
+    <w:p>
+      <w:pPr>
+        <w:spacing w:line="312" w:lineRule="auto"/>
+        <w:rPr>
+          <w:lang w:val="en-US"/>
+        </w:rPr>
+      </w:pPr>
+    </w:p>
+    <w:p>
+      <w:r>
+        <w:t>След изготването на сравнителният анализ, се вижда ясно, че всички съществуващи системи, притежават основни функционалности, които позволяват управлението на този тип дейност. Всички разгледани системи могат да бъдат достъпвани онлайн, но не при всички е проекритано показването на по-малки екрани. Също така при всички системи липсва принтирането на заявка по шаблон, което допълнително улеснява администрирането</w:t>
+      </w:r>
+      <w:r>
+        <w:t xml:space="preserve"> пред държавните институции</w:t>
+      </w:r>
+      <w:r>
+        <w:t>. Както видяхме, никоя от разгледаните системи, не притежава възможности за отпределяне официални празници</w:t>
+      </w:r>
+      <w:r>
+        <w:t>,</w:t>
+      </w:r>
       <w:bookmarkStart w:id="0" w:name="_GoBack"/>
       <w:bookmarkEnd w:id="0"/>
       <w:r>
+        <w:t xml:space="preserve"> както и за задаване на неработни дни за цялата компания, последното е полезно когато се правят големи блокове от почивка, например около коледните и новогидишни празници.</w:t>
+      </w:r>
+      <w:r>
+        <w:t xml:space="preserve"> Също така при системата </w:t>
+      </w:r>
+      <w:r>
+        <w:rPr>
+          <w:lang w:val="en-US"/>
+        </w:rPr>
+        <w:t xml:space="preserve">CWS TimeOff </w:t>
+      </w:r>
+      <w:r>
+        <w:t>липсва и лесна интеграция със съществуващи системи, което допълнително затруднява внедряването й.</w:t>
+      </w:r>
+    </w:p>
+    <w:p>
+      <w:r>
+        <w:t xml:space="preserve">Основната задача, на тази дипломна работа е да проектира и реализира система, която решава част от тези проблеми и пропуски, и да улесни възможно най-много работния процес свързан с тази дейност.  </w:t>
+      </w:r>
+      <w:r>
         <w:t xml:space="preserve"> </w:t>
       </w:r>
     </w:p>
     <w:p>
       <w:pPr>
         <w:rPr>
-          <w:lang w:val="ru-RU"/>
-        </w:rPr>
-      </w:pPr>
-      <w:r>
-        <w:rPr>
-          <w:b/>
-          <w:lang w:val="ru-RU"/>
-        </w:rPr>
-        <w:t>2.4.</w:t>
-      </w:r>
-      <w:r>
-        <w:rPr>
-          <w:lang w:val="ru-RU"/>
-        </w:rPr>
-        <w:t xml:space="preserve"> </w:t>
-      </w:r>
-      <w:r>
-        <w:rPr>
-          <w:b/>
-          <w:lang w:val="ru-RU"/>
-        </w:rPr>
-        <w:t>Избор на критерии за сравнение и с</w:t>
-      </w:r>
-      <w:r>
-        <w:rPr>
-          <w:b/>
-          <w:lang w:val="ru-RU"/>
-        </w:rPr>
-        <w:t>равнителен анализ</w:t>
-      </w:r>
-    </w:p>
-    <w:p>
-      <w:pPr>
-        <w:rPr>
-          <w:lang w:val="ru-RU"/>
-        </w:rPr>
-      </w:pPr>
-      <w:r>
-        <w:rPr>
-          <w:b/>
-          <w:lang w:val="ru-RU"/>
-        </w:rPr>
-        <w:t>2.5.</w:t>
-      </w:r>
-      <w:r>
-        <w:rPr>
-          <w:lang w:val="ru-RU"/>
-        </w:rPr>
-        <w:t xml:space="preserve"> </w:t>
-      </w:r>
-      <w:r>
-        <w:rPr>
-          <w:b/>
-          <w:lang w:val="ru-RU"/>
-        </w:rPr>
-        <w:t>Изводи</w:t>
-      </w:r>
+          <w:lang w:val="en-US"/>
+        </w:rPr>
+      </w:pPr>
+    </w:p>
+    <w:p>
+      <w:pPr>
+        <w:rPr>
+          <w:lang w:val="en-US"/>
+        </w:rPr>
+      </w:pPr>
+    </w:p>
+    <w:p>
+      <w:pPr>
+        <w:rPr>
+          <w:lang w:val="en-US"/>
+        </w:rPr>
+      </w:pPr>
+      <w:r>
+        <w:rPr>
+          <w:lang w:val="en-US"/>
+        </w:rPr>
+        <w:br w:type="page"/>
+      </w:r>
+    </w:p>
+    <w:p>
+      <w:pPr>
+        <w:rPr>
+          <w:lang w:val="en-US"/>
+        </w:rPr>
+      </w:pPr>
+    </w:p>
+    <w:p>
+      <w:pPr>
+        <w:rPr>
+          <w:lang w:val="en-US"/>
+        </w:rPr>
+      </w:pPr>
+      <w:r>
+        <w:rPr>
+          <w:lang w:val="en-US"/>
+        </w:rPr>
+        <w:br w:type="page"/>
+      </w:r>
+    </w:p>
+    <w:p>
+      <w:pPr>
+        <w:rPr>
+          <w:lang w:val="en-US"/>
+        </w:rPr>
+      </w:pPr>
     </w:p>
     <w:p>
       <w:pPr>
         <w:spacing w:line="312" w:lineRule="auto"/>
-        <w:rPr>
-          <w:lang w:val="en-US"/>
-        </w:rPr>
-      </w:pPr>
-    </w:p>
-    <w:p>
-      <w:pPr>
-        <w:rPr>
-          <w:lang w:val="en-US"/>
-        </w:rPr>
-      </w:pPr>
-      <w:r>
-        <w:rPr>
-          <w:lang w:val="en-US"/>
-        </w:rPr>
-        <w:br w:type="page"/>
-      </w:r>
-    </w:p>
-    <w:p>
-      <w:pPr>
-        <w:spacing w:line="312" w:lineRule="auto"/>
-      </w:pPr>
-      <w:r>
-        <w:lastRenderedPageBreak/>
+      </w:pPr>
+      <w:r>
         <w:t>Източници</w:t>
       </w:r>
     </w:p>
@@ -5747,6 +6621,9 @@
     <w:p>
       <w:pPr>
         <w:spacing w:line="312" w:lineRule="auto"/>
+        <w:rPr>
+          <w:lang w:val="en-US"/>
+        </w:rPr>
       </w:pPr>
       <w:r>
         <w:rPr>
@@ -5754,11 +6631,31 @@
         </w:rPr>
         <w:t xml:space="preserve">[7] - </w:t>
       </w:r>
-      <w:r>
-        <w:rPr>
-          <w:lang w:val="en-US"/>
-        </w:rPr>
-        <w:t>http://www.cws-software.com/timeout.htm</w:t>
+      <w:hyperlink r:id="rId22" w:history="1">
+        <w:r>
+          <w:rPr>
+            <w:rStyle w:val="Hyperlink"/>
+            <w:lang w:val="en-US"/>
+          </w:rPr>
+          <w:t>http://www.cws-software.com/timeout.htm</w:t>
+        </w:r>
+      </w:hyperlink>
+    </w:p>
+    <w:p>
+      <w:pPr>
+        <w:spacing w:line="312" w:lineRule="auto"/>
+      </w:pPr>
+      <w:r>
+        <w:rPr>
+          <w:lang w:val="en-US"/>
+        </w:rPr>
+        <w:t xml:space="preserve">[8] - </w:t>
+      </w:r>
+      <w:r>
+        <w:rPr>
+          <w:lang w:val="en-US"/>
+        </w:rPr>
+        <w:t>http://www.un.org/en/universal-declaration-human-rights/index.html</w:t>
       </w:r>
     </w:p>
     <w:sectPr>
@@ -6146,9 +7043,9 @@
   </w:abstractNum>
   <w:abstractNum w:abstractNumId="4" w15:restartNumberingAfterBreak="0">
     <w:nsid w:val="1E705547"/>
-    <w:multiLevelType w:val="hybridMultilevel"/>
-    <w:tmpl w:val="08981FCC"/>
-    <w:lvl w:ilvl="0" w:tplc="5FF0D138">
+    <w:multiLevelType w:val="multilevel"/>
+    <w:tmpl w:val="B246A5CA"/>
+    <w:lvl w:ilvl="0">
       <w:start w:val="1"/>
       <w:numFmt w:val="decimal"/>
       <w:lvlText w:val="%1."/>
@@ -6160,77 +7057,109 @@
         <w:rFonts w:hint="default"/>
       </w:rPr>
     </w:lvl>
-    <w:lvl w:ilvl="1" w:tplc="04090019" w:tentative="1">
-      <w:start w:val="1"/>
-      <w:numFmt w:val="lowerLetter"/>
-      <w:lvlText w:val="%2."/>
-      <w:lvlJc w:val="left"/>
-      <w:pPr>
-        <w:ind w:left="1788" w:hanging="360"/>
-      </w:pPr>
-    </w:lvl>
-    <w:lvl w:ilvl="2" w:tplc="0409001B" w:tentative="1">
-      <w:start w:val="1"/>
-      <w:numFmt w:val="lowerRoman"/>
-      <w:lvlText w:val="%3."/>
-      <w:lvlJc w:val="right"/>
-      <w:pPr>
-        <w:ind w:left="2508" w:hanging="180"/>
-      </w:pPr>
-    </w:lvl>
-    <w:lvl w:ilvl="3" w:tplc="0409000F" w:tentative="1">
-      <w:start w:val="1"/>
-      <w:numFmt w:val="decimal"/>
-      <w:lvlText w:val="%4."/>
-      <w:lvlJc w:val="left"/>
-      <w:pPr>
-        <w:ind w:left="3228" w:hanging="360"/>
-      </w:pPr>
-    </w:lvl>
-    <w:lvl w:ilvl="4" w:tplc="04090019" w:tentative="1">
-      <w:start w:val="1"/>
-      <w:numFmt w:val="lowerLetter"/>
-      <w:lvlText w:val="%5."/>
-      <w:lvlJc w:val="left"/>
-      <w:pPr>
-        <w:ind w:left="3948" w:hanging="360"/>
-      </w:pPr>
-    </w:lvl>
-    <w:lvl w:ilvl="5" w:tplc="0409001B" w:tentative="1">
-      <w:start w:val="1"/>
-      <w:numFmt w:val="lowerRoman"/>
-      <w:lvlText w:val="%6."/>
-      <w:lvlJc w:val="right"/>
-      <w:pPr>
-        <w:ind w:left="4668" w:hanging="180"/>
-      </w:pPr>
-    </w:lvl>
-    <w:lvl w:ilvl="6" w:tplc="0409000F" w:tentative="1">
-      <w:start w:val="1"/>
-      <w:numFmt w:val="decimal"/>
-      <w:lvlText w:val="%7."/>
-      <w:lvlJc w:val="left"/>
-      <w:pPr>
-        <w:ind w:left="5388" w:hanging="360"/>
-      </w:pPr>
-    </w:lvl>
-    <w:lvl w:ilvl="7" w:tplc="04090019" w:tentative="1">
-      <w:start w:val="1"/>
-      <w:numFmt w:val="lowerLetter"/>
-      <w:lvlText w:val="%8."/>
-      <w:lvlJc w:val="left"/>
-      <w:pPr>
-        <w:ind w:left="6108" w:hanging="360"/>
-      </w:pPr>
-    </w:lvl>
-    <w:lvl w:ilvl="8" w:tplc="0409001B" w:tentative="1">
-      <w:start w:val="1"/>
-      <w:numFmt w:val="lowerRoman"/>
-      <w:lvlText w:val="%9."/>
-      <w:lvlJc w:val="right"/>
-      <w:pPr>
-        <w:ind w:left="6828" w:hanging="180"/>
-      </w:pPr>
+    <w:lvl w:ilvl="1">
+      <w:start w:val="4"/>
+      <w:numFmt w:val="decimal"/>
+      <w:isLgl/>
+      <w:lvlText w:val="%1.%2."/>
+      <w:lvlJc w:val="left"/>
+      <w:pPr>
+        <w:ind w:left="1128" w:hanging="420"/>
+      </w:pPr>
+      <w:rPr>
+        <w:rFonts w:hint="default"/>
+      </w:rPr>
+    </w:lvl>
+    <w:lvl w:ilvl="2">
+      <w:start w:val="1"/>
+      <w:numFmt w:val="decimal"/>
+      <w:isLgl/>
+      <w:lvlText w:val="%1.%2.%3."/>
+      <w:lvlJc w:val="left"/>
+      <w:pPr>
+        <w:ind w:left="1428" w:hanging="720"/>
+      </w:pPr>
+      <w:rPr>
+        <w:rFonts w:hint="default"/>
+      </w:rPr>
+    </w:lvl>
+    <w:lvl w:ilvl="3">
+      <w:start w:val="1"/>
+      <w:numFmt w:val="decimal"/>
+      <w:isLgl/>
+      <w:lvlText w:val="%1.%2.%3.%4."/>
+      <w:lvlJc w:val="left"/>
+      <w:pPr>
+        <w:ind w:left="1428" w:hanging="720"/>
+      </w:pPr>
+      <w:rPr>
+        <w:rFonts w:hint="default"/>
+      </w:rPr>
+    </w:lvl>
+    <w:lvl w:ilvl="4">
+      <w:start w:val="1"/>
+      <w:numFmt w:val="decimal"/>
+      <w:isLgl/>
+      <w:lvlText w:val="%1.%2.%3.%4.%5."/>
+      <w:lvlJc w:val="left"/>
+      <w:pPr>
+        <w:ind w:left="1788" w:hanging="1080"/>
+      </w:pPr>
+      <w:rPr>
+        <w:rFonts w:hint="default"/>
+      </w:rPr>
+    </w:lvl>
+    <w:lvl w:ilvl="5">
+      <w:start w:val="1"/>
+      <w:numFmt w:val="decimal"/>
+      <w:isLgl/>
+      <w:lvlText w:val="%1.%2.%3.%4.%5.%6."/>
+      <w:lvlJc w:val="left"/>
+      <w:pPr>
+        <w:ind w:left="1788" w:hanging="1080"/>
+      </w:pPr>
+      <w:rPr>
+        <w:rFonts w:hint="default"/>
+      </w:rPr>
+    </w:lvl>
+    <w:lvl w:ilvl="6">
+      <w:start w:val="1"/>
+      <w:numFmt w:val="decimal"/>
+      <w:isLgl/>
+      <w:lvlText w:val="%1.%2.%3.%4.%5.%6.%7."/>
+      <w:lvlJc w:val="left"/>
+      <w:pPr>
+        <w:ind w:left="2148" w:hanging="1440"/>
+      </w:pPr>
+      <w:rPr>
+        <w:rFonts w:hint="default"/>
+      </w:rPr>
+    </w:lvl>
+    <w:lvl w:ilvl="7">
+      <w:start w:val="1"/>
+      <w:numFmt w:val="decimal"/>
+      <w:isLgl/>
+      <w:lvlText w:val="%1.%2.%3.%4.%5.%6.%7.%8."/>
+      <w:lvlJc w:val="left"/>
+      <w:pPr>
+        <w:ind w:left="2148" w:hanging="1440"/>
+      </w:pPr>
+      <w:rPr>
+        <w:rFonts w:hint="default"/>
+      </w:rPr>
+    </w:lvl>
+    <w:lvl w:ilvl="8">
+      <w:start w:val="1"/>
+      <w:numFmt w:val="decimal"/>
+      <w:isLgl/>
+      <w:lvlText w:val="%1.%2.%3.%4.%5.%6.%7.%8.%9."/>
+      <w:lvlJc w:val="left"/>
+      <w:pPr>
+        <w:ind w:left="2508" w:hanging="1800"/>
+      </w:pPr>
+      <w:rPr>
+        <w:rFonts w:hint="default"/>
+      </w:rPr>
     </w:lvl>
   </w:abstractNum>
   <w:abstractNum w:abstractNumId="5" w15:restartNumberingAfterBreak="0">
@@ -6977,6 +7906,232 @@
     </w:lvl>
   </w:abstractNum>
   <w:abstractNum w:abstractNumId="12" w15:restartNumberingAfterBreak="0">
+    <w:nsid w:val="5FC72554"/>
+    <w:multiLevelType w:val="hybridMultilevel"/>
+    <w:tmpl w:val="8E1413F8"/>
+    <w:lvl w:ilvl="0" w:tplc="04090001">
+      <w:start w:val="1"/>
+      <w:numFmt w:val="bullet"/>
+      <w:lvlText w:val=""/>
+      <w:lvlJc w:val="left"/>
+      <w:pPr>
+        <w:ind w:left="720" w:hanging="360"/>
+      </w:pPr>
+      <w:rPr>
+        <w:rFonts w:ascii="Symbol" w:hAnsi="Symbol" w:hint="default"/>
+      </w:rPr>
+    </w:lvl>
+    <w:lvl w:ilvl="1" w:tplc="04090003" w:tentative="1">
+      <w:start w:val="1"/>
+      <w:numFmt w:val="bullet"/>
+      <w:lvlText w:val="o"/>
+      <w:lvlJc w:val="left"/>
+      <w:pPr>
+        <w:ind w:left="1440" w:hanging="360"/>
+      </w:pPr>
+      <w:rPr>
+        <w:rFonts w:ascii="Courier New" w:hAnsi="Courier New" w:cs="Courier New" w:hint="default"/>
+      </w:rPr>
+    </w:lvl>
+    <w:lvl w:ilvl="2" w:tplc="04090005" w:tentative="1">
+      <w:start w:val="1"/>
+      <w:numFmt w:val="bullet"/>
+      <w:lvlText w:val=""/>
+      <w:lvlJc w:val="left"/>
+      <w:pPr>
+        <w:ind w:left="2160" w:hanging="360"/>
+      </w:pPr>
+      <w:rPr>
+        <w:rFonts w:ascii="Wingdings" w:hAnsi="Wingdings" w:hint="default"/>
+      </w:rPr>
+    </w:lvl>
+    <w:lvl w:ilvl="3" w:tplc="04090001" w:tentative="1">
+      <w:start w:val="1"/>
+      <w:numFmt w:val="bullet"/>
+      <w:lvlText w:val=""/>
+      <w:lvlJc w:val="left"/>
+      <w:pPr>
+        <w:ind w:left="2880" w:hanging="360"/>
+      </w:pPr>
+      <w:rPr>
+        <w:rFonts w:ascii="Symbol" w:hAnsi="Symbol" w:hint="default"/>
+      </w:rPr>
+    </w:lvl>
+    <w:lvl w:ilvl="4" w:tplc="04090003" w:tentative="1">
+      <w:start w:val="1"/>
+      <w:numFmt w:val="bullet"/>
+      <w:lvlText w:val="o"/>
+      <w:lvlJc w:val="left"/>
+      <w:pPr>
+        <w:ind w:left="3600" w:hanging="360"/>
+      </w:pPr>
+      <w:rPr>
+        <w:rFonts w:ascii="Courier New" w:hAnsi="Courier New" w:cs="Courier New" w:hint="default"/>
+      </w:rPr>
+    </w:lvl>
+    <w:lvl w:ilvl="5" w:tplc="04090005" w:tentative="1">
+      <w:start w:val="1"/>
+      <w:numFmt w:val="bullet"/>
+      <w:lvlText w:val=""/>
+      <w:lvlJc w:val="left"/>
+      <w:pPr>
+        <w:ind w:left="4320" w:hanging="360"/>
+      </w:pPr>
+      <w:rPr>
+        <w:rFonts w:ascii="Wingdings" w:hAnsi="Wingdings" w:hint="default"/>
+      </w:rPr>
+    </w:lvl>
+    <w:lvl w:ilvl="6" w:tplc="04090001" w:tentative="1">
+      <w:start w:val="1"/>
+      <w:numFmt w:val="bullet"/>
+      <w:lvlText w:val=""/>
+      <w:lvlJc w:val="left"/>
+      <w:pPr>
+        <w:ind w:left="5040" w:hanging="360"/>
+      </w:pPr>
+      <w:rPr>
+        <w:rFonts w:ascii="Symbol" w:hAnsi="Symbol" w:hint="default"/>
+      </w:rPr>
+    </w:lvl>
+    <w:lvl w:ilvl="7" w:tplc="04090003" w:tentative="1">
+      <w:start w:val="1"/>
+      <w:numFmt w:val="bullet"/>
+      <w:lvlText w:val="o"/>
+      <w:lvlJc w:val="left"/>
+      <w:pPr>
+        <w:ind w:left="5760" w:hanging="360"/>
+      </w:pPr>
+      <w:rPr>
+        <w:rFonts w:ascii="Courier New" w:hAnsi="Courier New" w:cs="Courier New" w:hint="default"/>
+      </w:rPr>
+    </w:lvl>
+    <w:lvl w:ilvl="8" w:tplc="04090005" w:tentative="1">
+      <w:start w:val="1"/>
+      <w:numFmt w:val="bullet"/>
+      <w:lvlText w:val=""/>
+      <w:lvlJc w:val="left"/>
+      <w:pPr>
+        <w:ind w:left="6480" w:hanging="360"/>
+      </w:pPr>
+      <w:rPr>
+        <w:rFonts w:ascii="Wingdings" w:hAnsi="Wingdings" w:hint="default"/>
+      </w:rPr>
+    </w:lvl>
+  </w:abstractNum>
+  <w:abstractNum w:abstractNumId="13" w15:restartNumberingAfterBreak="0">
+    <w:nsid w:val="62867410"/>
+    <w:multiLevelType w:val="multilevel"/>
+    <w:tmpl w:val="D2221992"/>
+    <w:lvl w:ilvl="0">
+      <w:start w:val="2"/>
+      <w:numFmt w:val="decimal"/>
+      <w:lvlText w:val="%1"/>
+      <w:lvlJc w:val="left"/>
+      <w:pPr>
+        <w:ind w:left="360" w:hanging="360"/>
+      </w:pPr>
+      <w:rPr>
+        <w:rFonts w:hint="default"/>
+      </w:rPr>
+    </w:lvl>
+    <w:lvl w:ilvl="1">
+      <w:start w:val="4"/>
+      <w:numFmt w:val="decimal"/>
+      <w:lvlText w:val="%1.%2"/>
+      <w:lvlJc w:val="left"/>
+      <w:pPr>
+        <w:ind w:left="360" w:hanging="360"/>
+      </w:pPr>
+      <w:rPr>
+        <w:rFonts w:hint="default"/>
+      </w:rPr>
+    </w:lvl>
+    <w:lvl w:ilvl="2">
+      <w:start w:val="1"/>
+      <w:numFmt w:val="decimal"/>
+      <w:lvlText w:val="%1.%2.%3"/>
+      <w:lvlJc w:val="left"/>
+      <w:pPr>
+        <w:ind w:left="720" w:hanging="720"/>
+      </w:pPr>
+      <w:rPr>
+        <w:rFonts w:hint="default"/>
+      </w:rPr>
+    </w:lvl>
+    <w:lvl w:ilvl="3">
+      <w:start w:val="1"/>
+      <w:numFmt w:val="decimal"/>
+      <w:lvlText w:val="%1.%2.%3.%4"/>
+      <w:lvlJc w:val="left"/>
+      <w:pPr>
+        <w:ind w:left="720" w:hanging="720"/>
+      </w:pPr>
+      <w:rPr>
+        <w:rFonts w:hint="default"/>
+      </w:rPr>
+    </w:lvl>
+    <w:lvl w:ilvl="4">
+      <w:start w:val="1"/>
+      <w:numFmt w:val="decimal"/>
+      <w:lvlText w:val="%1.%2.%3.%4.%5"/>
+      <w:lvlJc w:val="left"/>
+      <w:pPr>
+        <w:ind w:left="1080" w:hanging="1080"/>
+      </w:pPr>
+      <w:rPr>
+        <w:rFonts w:hint="default"/>
+      </w:rPr>
+    </w:lvl>
+    <w:lvl w:ilvl="5">
+      <w:start w:val="1"/>
+      <w:numFmt w:val="decimal"/>
+      <w:lvlText w:val="%1.%2.%3.%4.%5.%6"/>
+      <w:lvlJc w:val="left"/>
+      <w:pPr>
+        <w:ind w:left="1080" w:hanging="1080"/>
+      </w:pPr>
+      <w:rPr>
+        <w:rFonts w:hint="default"/>
+      </w:rPr>
+    </w:lvl>
+    <w:lvl w:ilvl="6">
+      <w:start w:val="1"/>
+      <w:numFmt w:val="decimal"/>
+      <w:lvlText w:val="%1.%2.%3.%4.%5.%6.%7"/>
+      <w:lvlJc w:val="left"/>
+      <w:pPr>
+        <w:ind w:left="1440" w:hanging="1440"/>
+      </w:pPr>
+      <w:rPr>
+        <w:rFonts w:hint="default"/>
+      </w:rPr>
+    </w:lvl>
+    <w:lvl w:ilvl="7">
+      <w:start w:val="1"/>
+      <w:numFmt w:val="decimal"/>
+      <w:lvlText w:val="%1.%2.%3.%4.%5.%6.%7.%8"/>
+      <w:lvlJc w:val="left"/>
+      <w:pPr>
+        <w:ind w:left="1440" w:hanging="1440"/>
+      </w:pPr>
+      <w:rPr>
+        <w:rFonts w:hint="default"/>
+      </w:rPr>
+    </w:lvl>
+    <w:lvl w:ilvl="8">
+      <w:start w:val="1"/>
+      <w:numFmt w:val="decimal"/>
+      <w:lvlText w:val="%1.%2.%3.%4.%5.%6.%7.%8.%9"/>
+      <w:lvlJc w:val="left"/>
+      <w:pPr>
+        <w:ind w:left="1800" w:hanging="1800"/>
+      </w:pPr>
+      <w:rPr>
+        <w:rFonts w:hint="default"/>
+      </w:rPr>
+    </w:lvl>
+  </w:abstractNum>
+  <w:abstractNum w:abstractNumId="14" w15:restartNumberingAfterBreak="0">
     <w:nsid w:val="64607CEF"/>
     <w:multiLevelType w:val="multilevel"/>
     <w:tmpl w:val="0409001F"/>
@@ -7062,7 +8217,7 @@
       </w:pPr>
     </w:lvl>
   </w:abstractNum>
-  <w:abstractNum w:abstractNumId="13" w15:restartNumberingAfterBreak="0">
+  <w:abstractNum w:abstractNumId="15" w15:restartNumberingAfterBreak="0">
     <w:nsid w:val="64E4505F"/>
     <w:multiLevelType w:val="hybridMultilevel"/>
     <w:tmpl w:val="6BC842FE"/>
@@ -7151,7 +8306,7 @@
       </w:pPr>
     </w:lvl>
   </w:abstractNum>
-  <w:abstractNum w:abstractNumId="14" w15:restartNumberingAfterBreak="0">
+  <w:abstractNum w:abstractNumId="16" w15:restartNumberingAfterBreak="0">
     <w:nsid w:val="67EB5E73"/>
     <w:multiLevelType w:val="multilevel"/>
     <w:tmpl w:val="0409001F"/>
@@ -7237,7 +8392,7 @@
       </w:pPr>
     </w:lvl>
   </w:abstractNum>
-  <w:abstractNum w:abstractNumId="15" w15:restartNumberingAfterBreak="0">
+  <w:abstractNum w:abstractNumId="17" w15:restartNumberingAfterBreak="0">
     <w:nsid w:val="680731A6"/>
     <w:multiLevelType w:val="multilevel"/>
     <w:tmpl w:val="0409001F"/>
@@ -7323,7 +8478,7 @@
       </w:pPr>
     </w:lvl>
   </w:abstractNum>
-  <w:abstractNum w:abstractNumId="16" w15:restartNumberingAfterBreak="0">
+  <w:abstractNum w:abstractNumId="18" w15:restartNumberingAfterBreak="0">
     <w:nsid w:val="783423B1"/>
     <w:multiLevelType w:val="multilevel"/>
     <w:tmpl w:val="0409001F"/>
@@ -7409,7 +8564,7 @@
       </w:pPr>
     </w:lvl>
   </w:abstractNum>
-  <w:abstractNum w:abstractNumId="17" w15:restartNumberingAfterBreak="0">
+  <w:abstractNum w:abstractNumId="19" w15:restartNumberingAfterBreak="0">
     <w:nsid w:val="7B66427C"/>
     <w:multiLevelType w:val="hybridMultilevel"/>
     <w:tmpl w:val="9C96D0A4"/>
@@ -7532,7 +8687,7 @@
     <w:abstractNumId w:val="5"/>
   </w:num>
   <w:num w:numId="4">
-    <w:abstractNumId w:val="17"/>
+    <w:abstractNumId w:val="19"/>
   </w:num>
   <w:num w:numId="5">
     <w:abstractNumId w:val="9"/>
@@ -7553,16 +8708,16 @@
     <w:abstractNumId w:val="3"/>
   </w:num>
   <w:num w:numId="11">
+    <w:abstractNumId w:val="18"/>
+  </w:num>
+  <w:num w:numId="12">
+    <w:abstractNumId w:val="17"/>
+  </w:num>
+  <w:num w:numId="13">
     <w:abstractNumId w:val="16"/>
   </w:num>
-  <w:num w:numId="12">
-    <w:abstractNumId w:val="15"/>
-  </w:num>
-  <w:num w:numId="13">
+  <w:num w:numId="14">
     <w:abstractNumId w:val="14"/>
-  </w:num>
-  <w:num w:numId="14">
-    <w:abstractNumId w:val="12"/>
   </w:num>
   <w:num w:numId="15">
     <w:abstractNumId w:val="6"/>
@@ -7571,10 +8726,16 @@
     <w:abstractNumId w:val="10"/>
   </w:num>
   <w:num w:numId="17">
-    <w:abstractNumId w:val="13"/>
+    <w:abstractNumId w:val="15"/>
   </w:num>
   <w:num w:numId="18">
     <w:abstractNumId w:val="4"/>
+  </w:num>
+  <w:num w:numId="19">
+    <w:abstractNumId w:val="13"/>
+  </w:num>
+  <w:num w:numId="20">
+    <w:abstractNumId w:val="12"/>
   </w:num>
 </w:numbering>
 </file>
@@ -8281,7 +9442,7 @@
 </file>
 
 <file path=customXml/itemProps1.xml><?xml version="1.0" encoding="utf-8"?>
-<ds:datastoreItem xmlns:ds="http://schemas.openxmlformats.org/officeDocument/2006/customXml" ds:itemID="{7736797C-7B0A-4BAB-B187-F900E1BE84F9}">
+<ds:datastoreItem xmlns:ds="http://schemas.openxmlformats.org/officeDocument/2006/customXml" ds:itemID="{FB83DE2E-2AF2-4DFB-9717-95703F39E3E9}">
   <ds:schemaRefs>
     <ds:schemaRef ds:uri="http://schemas.openxmlformats.org/officeDocument/2006/bibliography"/>
   </ds:schemaRefs>

</xml_diff>

<commit_message>
Added first parts of the section 3
</commit_message>
<xml_diff>
--- a/docs/thesis.docx
+++ b/docs/thesis.docx
@@ -51,7 +51,7 @@
                 <v:shape id="_x0000_i1025" type="#_x0000_t75" style="width:65.9pt;height:80.85pt" o:ole="" fillcolor="window">
                   <v:imagedata r:id="rId6" o:title=""/>
                 </v:shape>
-                <o:OLEObject Type="Embed" ProgID="Word.Picture.8" ShapeID="_x0000_i1025" DrawAspect="Content" ObjectID="_1522422049" r:id="rId7"/>
+                <o:OLEObject Type="Embed" ProgID="Word.Picture.8" ShapeID="_x0000_i1025" DrawAspect="Content" ObjectID="_1522428756" r:id="rId7"/>
               </w:object>
             </w:r>
           </w:p>
@@ -137,7 +137,7 @@
                 <v:shape id="_x0000_i1026" type="#_x0000_t75" style="width:59.75pt;height:64.55pt" o:ole="">
                   <v:imagedata r:id="rId8" o:title=""/>
                 </v:shape>
-                <o:OLEObject Type="Embed" ProgID="PBrush" ShapeID="_x0000_i1026" DrawAspect="Content" ObjectID="_1522422050" r:id="rId9"/>
+                <o:OLEObject Type="Embed" ProgID="PBrush" ShapeID="_x0000_i1026" DrawAspect="Content" ObjectID="_1522428757" r:id="rId9"/>
               </w:object>
             </w:r>
           </w:p>
@@ -6359,117 +6359,1306 @@
       <w:r>
         <w:t>,</w:t>
       </w:r>
+      <w:r>
+        <w:t xml:space="preserve"> както и за задаване на неработни дни за цялата компания, последното е полезно когато се правят големи блокове от почивка, например около коледните и новогидишни празници.</w:t>
+      </w:r>
+      <w:r>
+        <w:t xml:space="preserve"> Също така при системата </w:t>
+      </w:r>
+      <w:r>
+        <w:rPr>
+          <w:lang w:val="en-US"/>
+        </w:rPr>
+        <w:t xml:space="preserve">CWS TimeOff </w:t>
+      </w:r>
+      <w:r>
+        <w:t>липсва и лесна интеграция със съществуващи системи, което допълнително затруднява внедряването й.</w:t>
+      </w:r>
+    </w:p>
+    <w:p>
+      <w:r>
+        <w:t xml:space="preserve">Основната задача, на тази дипломна работа е да проектира и реализира система, която решава част от тези проблеми и пропуски, и да улесни възможно най-много работния процес свързан с тази дейност.  </w:t>
+      </w:r>
+      <w:r>
+        <w:t xml:space="preserve"> </w:t>
+      </w:r>
+    </w:p>
+    <w:p>
+      <w:pPr>
+        <w:rPr>
+          <w:lang w:val="en-US"/>
+        </w:rPr>
+      </w:pPr>
+    </w:p>
+    <w:p>
+      <w:pPr>
+        <w:rPr>
+          <w:lang w:val="en-US"/>
+        </w:rPr>
+      </w:pPr>
+    </w:p>
+    <w:p>
+      <w:pPr>
+        <w:rPr>
+          <w:lang w:val="en-US"/>
+        </w:rPr>
+      </w:pPr>
+    </w:p>
+    <w:p>
+      <w:pPr>
+        <w:rPr>
+          <w:lang w:val="en-US"/>
+        </w:rPr>
+      </w:pPr>
+    </w:p>
+    <w:p>
+      <w:pPr>
+        <w:rPr>
+          <w:lang w:val="en-US"/>
+        </w:rPr>
+      </w:pPr>
+      <w:r>
+        <w:rPr>
+          <w:b/>
+          <w:lang w:val="en-US"/>
+        </w:rPr>
+        <w:t>Глава 3. Използвани технологии, платформи и/или методологии (за практическото решаване на проблема)</w:t>
+      </w:r>
+      <w:r>
+        <w:rPr>
+          <w:lang w:val="en-US"/>
+        </w:rPr>
+        <w:t xml:space="preserve"> (10-15стр.)</w:t>
+      </w:r>
+    </w:p>
+    <w:p>
+      <w:r>
+        <w:t>При започването на проектирането и реализацията на дипломната работа имаме пълната свобода да изберем платформата, езика за програмиране, методите и шаблоните  за решаването на дефинираните и поставени проблеми.</w:t>
+      </w:r>
+    </w:p>
+    <w:p/>
+    <w:p>
+      <w:pPr>
+        <w:rPr>
+          <w:b/>
+          <w:lang w:val="en-US"/>
+        </w:rPr>
+      </w:pPr>
+      <w:r>
+        <w:rPr>
+          <w:b/>
+          <w:lang w:val="en-US"/>
+        </w:rPr>
+        <w:t>3.</w:t>
+      </w:r>
+      <w:r>
+        <w:rPr>
+          <w:b/>
+          <w:lang w:val="en-US"/>
+        </w:rPr>
+        <w:t xml:space="preserve">1. </w:t>
+      </w:r>
+      <w:r>
+        <w:rPr>
+          <w:b/>
+          <w:lang w:val="en-US"/>
+        </w:rPr>
+        <w:t>Изисквания към средствата (технологии, платформи и методологии)</w:t>
+      </w:r>
+    </w:p>
+    <w:p>
+      <w:r>
+        <w:t>За успешното изграждане на уеб базираната информационна система, най-общо ще имаме нужда от: езици за програмиране, уеб сървър, интегрирана среда за разработка (</w:t>
+      </w:r>
+      <w:r>
+        <w:rPr>
+          <w:lang w:val="en-US"/>
+        </w:rPr>
+        <w:t>IDE</w:t>
+      </w:r>
+      <w:r>
+        <w:t>)</w:t>
+      </w:r>
+      <w:r>
+        <w:rPr>
+          <w:lang w:val="en-US"/>
+        </w:rPr>
+        <w:t>, система за управление на бази от данни (</w:t>
+      </w:r>
+      <w:r>
+        <w:t>СУБД</w:t>
+      </w:r>
+      <w:r>
+        <w:rPr>
+          <w:lang w:val="en-US"/>
+        </w:rPr>
+        <w:t>)</w:t>
+      </w:r>
+      <w:r>
+        <w:t xml:space="preserve">, хранилище и </w:t>
+      </w:r>
+      <w:r>
+        <w:lastRenderedPageBreak/>
+        <w:t>система за управление на изходният код. За успешното реализиране на проекта, трябва да се определят и изберат съответните платформа и инструменти.</w:t>
+      </w:r>
+    </w:p>
+    <w:p/>
+    <w:p>
+      <w:pPr>
+        <w:rPr>
+          <w:b/>
+          <w:lang w:val="en-US"/>
+        </w:rPr>
+      </w:pPr>
+      <w:r>
+        <w:rPr>
+          <w:b/>
+          <w:lang w:val="en-US"/>
+        </w:rPr>
+        <w:t>3.</w:t>
+      </w:r>
+      <w:r>
+        <w:rPr>
+          <w:b/>
+          <w:lang w:val="en-US"/>
+        </w:rPr>
+        <w:t xml:space="preserve">2. </w:t>
+      </w:r>
+      <w:r>
+        <w:rPr>
+          <w:b/>
+          <w:lang w:val="en-US"/>
+        </w:rPr>
+        <w:t>Видове средства</w:t>
+      </w:r>
+      <w:r>
+        <w:rPr>
+          <w:b/>
+          <w:lang w:val="en-US"/>
+        </w:rPr>
+        <w:t xml:space="preserve"> и н</w:t>
+      </w:r>
+      <w:r>
+        <w:rPr>
+          <w:b/>
+          <w:lang w:val="en-US"/>
+        </w:rPr>
+        <w:t>ачин и място за използването им</w:t>
+      </w:r>
+    </w:p>
+    <w:p>
+      <w:r>
+        <w:rPr>
+          <w:lang w:val="en-US"/>
+        </w:rPr>
+        <w:tab/>
+      </w:r>
+      <w:r>
+        <w:t>3.2.1 Езици за програмине</w:t>
+      </w:r>
+    </w:p>
+    <w:p>
+      <w:pPr>
+        <w:rPr>
+          <w:lang w:val="en-US"/>
+        </w:rPr>
+      </w:pPr>
+      <w:r>
+        <w:rPr>
+          <w:i/>
+          <w:lang w:val="en-US"/>
+        </w:rPr>
+        <w:t>C#</w:t>
+      </w:r>
+      <w:r>
+        <w:rPr>
+          <w:i/>
+          <w:lang w:val="en-US"/>
+        </w:rPr>
+        <w:t xml:space="preserve"> - </w:t>
+      </w:r>
+      <w:r>
+        <w:t xml:space="preserve"> обектно-ориентиран език за програмиране, който е разработен от Microsoft, като част от софтуерната платформа .NET. Програмите на C# представляват един или няколко файла с разширение .cs, в които се съдържат дефиниции на класове и други типове.</w:t>
+      </w:r>
+      <w:r>
+        <w:rPr>
+          <w:lang w:val="en-US"/>
+        </w:rPr>
+        <w:t xml:space="preserve"> </w:t>
+      </w:r>
+      <w:r>
+        <w:t xml:space="preserve">Важно е да се отбележи, че код написан на </w:t>
+      </w:r>
+      <w:r>
+        <w:rPr>
+          <w:lang w:val="en-US"/>
+        </w:rPr>
+        <w:t xml:space="preserve">C# не се компилира до машинен код за определен процесор, а до специфичен код, наречен междинен код, поради това за изпълнението на програма написана на езика е нужна виртуална машина наречена </w:t>
+      </w:r>
+      <w:r>
+        <w:t>обща машина за изпълнение (</w:t>
+      </w:r>
+      <w:r>
+        <w:rPr>
+          <w:lang w:val="en-US"/>
+        </w:rPr>
+        <w:t>common language runtime – CLR).</w:t>
+      </w:r>
+      <w:r>
+        <w:t xml:space="preserve"> </w:t>
+      </w:r>
+      <w:r>
+        <w:rPr>
+          <w:lang w:val="en-US"/>
+        </w:rPr>
+        <w:t xml:space="preserve">C# </w:t>
+      </w:r>
+      <w:r>
+        <w:t xml:space="preserve">е силно типизиран език, като позвалява част от кода да съдържа императивни, декларативни и функционални парадигми. Създаден през 2000г. днес езикък се поддържа и обновява редновно, като в моменра на писането на този текст актуалната му версия е 6.0. </w:t>
+      </w:r>
+      <w:r>
+        <w:rPr>
+          <w:lang w:val="en-US"/>
+        </w:rPr>
+        <w:t xml:space="preserve">C# </w:t>
+      </w:r>
+      <w:r>
+        <w:t>може да се използва за създаването на клиентски приложения, уеб услуги, разпределени системи, клиент-сървър приложения и др.</w:t>
+      </w:r>
+      <w:r>
+        <w:rPr>
+          <w:lang w:val="en-US"/>
+        </w:rPr>
+        <w:t xml:space="preserve"> </w:t>
+      </w:r>
+      <w:r>
+        <w:t>Също така, езикък е стандартизиран от две огранизации</w:t>
+      </w:r>
+      <w:r>
+        <w:rPr>
+          <w:lang w:val="en-US"/>
+        </w:rPr>
+        <w:t>:</w:t>
+      </w:r>
+      <w:r>
+        <w:t xml:space="preserve"> </w:t>
+      </w:r>
+      <w:r>
+        <w:rPr>
+          <w:lang w:val="en-US"/>
+        </w:rPr>
+        <w:t xml:space="preserve">ECMA-334 </w:t>
+      </w:r>
+      <w:r>
+        <w:t xml:space="preserve">и </w:t>
+      </w:r>
+      <w:r>
+        <w:rPr>
+          <w:lang w:val="en-US"/>
+        </w:rPr>
+        <w:t xml:space="preserve">ISO-23270:2006. </w:t>
+      </w:r>
+      <w:r>
+        <w:t xml:space="preserve"> </w:t>
+      </w:r>
+      <w:r>
+        <w:rPr>
+          <w:lang w:val="en-US"/>
+        </w:rPr>
+        <w:t>[9][10]</w:t>
+      </w:r>
+    </w:p>
+    <w:p>
+      <w:pPr>
+        <w:rPr>
+          <w:lang w:val="en-US"/>
+        </w:rPr>
+      </w:pPr>
+    </w:p>
+    <w:p>
+      <w:pPr>
+        <w:rPr>
+          <w:lang w:val="en-US"/>
+        </w:rPr>
+      </w:pPr>
+      <w:r>
+        <w:rPr>
+          <w:i/>
+          <w:lang w:val="en-US"/>
+        </w:rPr>
+        <w:t>Java</w:t>
+      </w:r>
+      <w:r>
+        <w:rPr>
+          <w:i/>
+          <w:lang w:val="en-US"/>
+        </w:rPr>
+        <w:t xml:space="preserve"> </w:t>
+      </w:r>
+      <w:r>
+        <w:rPr>
+          <w:lang w:val="en-US"/>
+        </w:rPr>
+        <w:t xml:space="preserve">- </w:t>
+      </w:r>
+      <w:r>
+        <w:rPr>
+          <w:lang w:val="en-US"/>
+        </w:rPr>
+        <w:t>е обектно-ориентиран език за програмиране.</w:t>
+      </w:r>
+      <w:r>
+        <w:rPr>
+          <w:lang w:val="en-US"/>
+        </w:rPr>
+        <w:t xml:space="preserve"> </w:t>
+      </w:r>
+      <w:r>
+        <w:t xml:space="preserve">Създаден е през 1995г. от </w:t>
+      </w:r>
+      <w:r>
+        <w:rPr>
+          <w:lang w:val="en-US"/>
+        </w:rPr>
+        <w:t xml:space="preserve">Sun Microsystems, </w:t>
+      </w:r>
+      <w:r>
+        <w:t xml:space="preserve">и закупен от </w:t>
+      </w:r>
+      <w:r>
+        <w:rPr>
+          <w:lang w:val="en-US"/>
+        </w:rPr>
+        <w:t xml:space="preserve">Oracle </w:t>
+      </w:r>
+      <w:r>
+        <w:t xml:space="preserve">през 2009г. </w:t>
+      </w:r>
+      <w:r>
+        <w:rPr>
+          <w:lang w:val="en-US"/>
+        </w:rPr>
+        <w:t xml:space="preserve"> Кодът, написан на Java не се компилира до машинен код за определен процесор, а до специфичен за езика код, наречен байт код. Поради това за изпълнението на програма, написана на Java е необходима т. нар. Виртуална машина (на английски: Java Virtual Machine).</w:t>
+      </w:r>
+      <w:r>
+        <w:t xml:space="preserve"> Това решава редица проблеми, но и създава нови.</w:t>
+      </w:r>
+      <w:r>
+        <w:rPr>
+          <w:lang w:val="en-US"/>
+        </w:rPr>
+        <w:t xml:space="preserve"> </w:t>
+      </w:r>
+      <w:r>
+        <w:t>Основните предимства на тази реализация са:</w:t>
+      </w:r>
+      <w:r>
+        <w:t xml:space="preserve"> лесната преносимост</w:t>
+      </w:r>
+      <w:r>
+        <w:t xml:space="preserve"> на кода</w:t>
+      </w:r>
+      <w:r>
+        <w:t xml:space="preserve"> между различните платформи</w:t>
+      </w:r>
+      <w:r>
+        <w:t xml:space="preserve">, автоматичното управление на паметта, висока степен на согурност и др. </w:t>
+      </w:r>
+      <w:r>
+        <w:t>Главен недостатък е необходимостта от допълнителни ресурси (под формата на процесорно време и памет) за изпълнението на самата виртуална машина.</w:t>
+      </w:r>
+      <w:r>
+        <w:t xml:space="preserve">  </w:t>
+      </w:r>
+      <w:r>
+        <w:rPr>
+          <w:lang w:val="en-US"/>
+        </w:rPr>
+        <w:t>[11]</w:t>
+      </w:r>
+    </w:p>
+    <w:p>
+      <w:pPr>
+        <w:rPr>
+          <w:lang w:val="en-US"/>
+        </w:rPr>
+      </w:pPr>
+    </w:p>
+    <w:p>
+      <w:pPr>
+        <w:rPr>
+          <w:lang w:val="en-US"/>
+        </w:rPr>
+      </w:pPr>
+      <w:r>
+        <w:rPr>
+          <w:i/>
+          <w:lang w:val="en-US"/>
+        </w:rPr>
+        <w:t>Python</w:t>
+      </w:r>
+      <w:r>
+        <w:rPr>
+          <w:lang w:val="en-US"/>
+        </w:rPr>
+        <w:t xml:space="preserve"> - </w:t>
+      </w:r>
+      <w:r>
+        <w:rPr>
+          <w:lang w:val="en-US"/>
+        </w:rPr>
+        <w:t>е интерпретируем, интерактивен, обектно-ориентиран език за</w:t>
+      </w:r>
+    </w:p>
+    <w:p>
+      <w:pPr>
+        <w:rPr>
+          <w:lang w:val="en-US"/>
+        </w:rPr>
+      </w:pPr>
+      <w:r>
+        <w:rPr>
+          <w:lang w:val="en-US"/>
+        </w:rPr>
+        <w:t>програмиране, създаден от Гуидо ван Росум в началото на 90-те години.</w:t>
+      </w:r>
+    </w:p>
+    <w:p>
+      <w:r>
+        <w:t>Философията на езика, набляга на четимостта на кода. Синтаксиса му позволява, програмистите да се изразяват в по-малко редове код.</w:t>
+      </w:r>
+    </w:p>
+    <w:p>
+      <w:r>
+        <w:rPr>
+          <w:lang w:val="en-US"/>
+        </w:rPr>
+        <w:t>Той притежава вградени сложни типове данни като гъвкави масиви и речници</w:t>
+      </w:r>
+      <w:r>
+        <w:t>.</w:t>
+      </w:r>
+    </w:p>
+    <w:p>
+      <w:pPr>
+        <w:rPr>
+          <w:lang w:val="en-US"/>
+        </w:rPr>
+      </w:pPr>
+      <w:r>
+        <w:rPr>
+          <w:lang w:val="en-US"/>
+        </w:rPr>
+        <w:t>Python позволява разделянето на една програма на модули, които могат</w:t>
+      </w:r>
+    </w:p>
+    <w:p>
+      <w:pPr>
+        <w:rPr>
+          <w:lang w:val="en-US"/>
+        </w:rPr>
+      </w:pPr>
+      <w:r>
+        <w:rPr>
+          <w:lang w:val="en-US"/>
+        </w:rPr>
+        <w:t>да се използват отново в други програми. Също така притежава голям набор от</w:t>
+      </w:r>
+    </w:p>
+    <w:p>
+      <w:pPr>
+        <w:rPr>
+          <w:lang w:val="en-US"/>
+        </w:rPr>
+      </w:pPr>
+      <w:r>
+        <w:rPr>
+          <w:lang w:val="en-US"/>
+        </w:rPr>
+        <w:t>стандартни модули, които да се използват като основа на програмите.</w:t>
+      </w:r>
+    </w:p>
+    <w:p>
+      <w:pPr>
+        <w:rPr>
+          <w:lang w:val="en-US"/>
+        </w:rPr>
+      </w:pPr>
+      <w:r>
+        <w:rPr>
+          <w:lang w:val="en-US"/>
+        </w:rPr>
+        <w:t>Съществуват и вградени модули, които обезпечават такива неща като файлов</w:t>
+      </w:r>
+    </w:p>
+    <w:p>
+      <w:pPr>
+        <w:rPr>
+          <w:lang w:val="en-US"/>
+        </w:rPr>
+      </w:pPr>
+      <w:r>
+        <w:rPr>
+          <w:lang w:val="en-US"/>
+        </w:rPr>
+        <w:t>вход/изход,различни системни функции, сокети, програмни интерфейси към</w:t>
+      </w:r>
+    </w:p>
+    <w:p>
+      <w:pPr>
+        <w:rPr>
+          <w:lang w:val="en-US"/>
+        </w:rPr>
+      </w:pPr>
+      <w:r>
+        <w:rPr>
+          <w:lang w:val="en-US"/>
+        </w:rPr>
+        <w:t>GUI-библиотеки и други. Тъй като Python е език, който се интерпретира, се</w:t>
+      </w:r>
+    </w:p>
+    <w:p>
+      <w:pPr>
+        <w:rPr>
+          <w:lang w:val="en-US"/>
+        </w:rPr>
+      </w:pPr>
+      <w:r>
+        <w:rPr>
+          <w:lang w:val="en-US"/>
+        </w:rPr>
+        <w:t>спестява значително време за разработка, тъй като не са необходими</w:t>
+      </w:r>
+    </w:p>
+    <w:p>
+      <w:pPr>
+        <w:rPr>
+          <w:lang w:val="en-US"/>
+        </w:rPr>
+      </w:pPr>
+      <w:r>
+        <w:rPr>
+          <w:lang w:val="en-US"/>
+        </w:rPr>
+        <w:t>компилиране и свързване за т</w:t>
+      </w:r>
+      <w:r>
+        <w:rPr>
+          <w:lang w:val="en-US"/>
+        </w:rPr>
+        <w:t>естването на дадено приложение. В наши дни, езикът активно се развива. Има две основни версии, като в момента на писане на текста те са 2.7 и 3.5. Двете версии не са напълно съвместими.</w:t>
+      </w:r>
+      <w:r>
+        <w:rPr>
+          <w:lang w:val="en-US"/>
+        </w:rPr>
+        <w:t xml:space="preserve"> [12]</w:t>
+      </w:r>
+    </w:p>
+    <w:p>
+      <w:pPr>
+        <w:rPr>
+          <w:lang w:val="en-US"/>
+        </w:rPr>
+      </w:pPr>
+    </w:p>
+    <w:p>
+      <w:pPr>
+        <w:rPr>
+          <w:lang w:val="en-US"/>
+        </w:rPr>
+      </w:pPr>
+      <w:r>
+        <w:rPr>
+          <w:i/>
+          <w:lang w:val="en-US"/>
+        </w:rPr>
+        <w:t>Ruby</w:t>
+      </w:r>
+      <w:r>
+        <w:rPr>
+          <w:i/>
+          <w:lang w:val="en-US"/>
+        </w:rPr>
+        <w:t xml:space="preserve"> </w:t>
+      </w:r>
+      <w:r>
+        <w:rPr>
+          <w:lang w:val="en-US"/>
+        </w:rPr>
+        <w:t xml:space="preserve">- </w:t>
+      </w:r>
+      <w:r>
+        <w:rPr>
+          <w:lang w:val="en-US"/>
+        </w:rPr>
+        <w:t>е интерпретируем,</w:t>
+      </w:r>
+      <w:r>
+        <w:rPr>
+          <w:lang w:val="en-US"/>
+        </w:rPr>
+        <w:t xml:space="preserve"> </w:t>
+      </w:r>
+      <w:r>
+        <w:t>динамичен,</w:t>
+      </w:r>
+      <w:r>
+        <w:rPr>
+          <w:lang w:val="en-US"/>
+        </w:rPr>
+        <w:t xml:space="preserve"> интерактивен, обектно-ориентиран език за</w:t>
+      </w:r>
+    </w:p>
+    <w:p>
+      <w:pPr>
+        <w:rPr>
+          <w:lang w:val="en-US"/>
+        </w:rPr>
+      </w:pPr>
+      <w:r>
+        <w:rPr>
+          <w:lang w:val="en-US"/>
+        </w:rPr>
+        <w:lastRenderedPageBreak/>
+        <w:t>П</w:t>
+      </w:r>
+      <w:r>
+        <w:rPr>
+          <w:lang w:val="en-US"/>
+        </w:rPr>
+        <w:t>рограмиране</w:t>
+      </w:r>
+      <w:r>
+        <w:rPr>
+          <w:lang w:val="en-US"/>
+        </w:rPr>
+        <w:t xml:space="preserve">, </w:t>
+      </w:r>
+      <w:r>
+        <w:t xml:space="preserve">създаден от </w:t>
+      </w:r>
+      <w:r>
+        <w:t xml:space="preserve">Якохиро Матсумото през 1995г. Според създателя си, </w:t>
+      </w:r>
+      <w:r>
+        <w:rPr>
+          <w:lang w:val="en-US"/>
+        </w:rPr>
+        <w:t xml:space="preserve">Ruby </w:t>
+      </w:r>
+      <w:r>
+        <w:t xml:space="preserve">е вдъхновен от </w:t>
+      </w:r>
+      <w:r>
+        <w:rPr>
+          <w:lang w:val="en-US"/>
+        </w:rPr>
+        <w:t xml:space="preserve">Perl, Smalltalk </w:t>
+      </w:r>
+      <w:r>
+        <w:t xml:space="preserve">и </w:t>
+      </w:r>
+      <w:r>
+        <w:rPr>
+          <w:lang w:val="en-US"/>
+        </w:rPr>
+        <w:t>Lisp. Най-новата му версия, в момента на писане на този текст е 2.3</w:t>
+      </w:r>
+      <w:r>
+        <w:t xml:space="preserve">. Езикът е с отворен код. Най-известната рамка за разработване към този език се казва </w:t>
+      </w:r>
+      <w:r>
+        <w:rPr>
+          <w:lang w:val="en-US"/>
+        </w:rPr>
+        <w:t xml:space="preserve">Ruby on Rails, </w:t>
+      </w:r>
+      <w:r>
+        <w:t xml:space="preserve">или само </w:t>
+      </w:r>
+      <w:r>
+        <w:rPr>
+          <w:lang w:val="en-US"/>
+        </w:rPr>
+        <w:t xml:space="preserve">Rails. </w:t>
+      </w:r>
+      <w:r>
+        <w:t>Тя също е с отворен код и се използва за създаването на уеб базирани системи.</w:t>
+      </w:r>
+      <w:r>
+        <w:rPr>
+          <w:lang w:val="en-US"/>
+        </w:rPr>
+        <w:t xml:space="preserve"> [13]</w:t>
+      </w:r>
+    </w:p>
+    <w:p/>
+    <w:p>
+      <w:pPr>
+        <w:rPr>
+          <w:lang w:val="en-US"/>
+        </w:rPr>
+      </w:pPr>
+      <w:r>
+        <w:rPr>
+          <w:i/>
+          <w:lang w:val="en-US"/>
+        </w:rPr>
+        <w:t>JavaScript</w:t>
+      </w:r>
+      <w:r>
+        <w:rPr>
+          <w:i/>
+          <w:lang w:val="en-US"/>
+        </w:rPr>
+        <w:t xml:space="preserve"> </w:t>
+      </w:r>
+      <w:r>
+        <w:rPr>
+          <w:lang w:val="en-US"/>
+        </w:rPr>
+        <w:t xml:space="preserve">- </w:t>
+      </w:r>
+      <w:r>
+        <w:rPr>
+          <w:lang w:val="en-US"/>
+        </w:rPr>
+        <w:t>е интерпретируем език за програмиране, разпространяван с повечето Уеб браузъри. Поддържа обектно-ориентиран и функционален стил на програмиране. Създаден е</w:t>
+      </w:r>
+      <w:r>
+        <w:rPr>
+          <w:lang w:val="en-US"/>
+        </w:rPr>
+        <w:t xml:space="preserve"> </w:t>
+      </w:r>
+      <w:r>
+        <w:t xml:space="preserve">от </w:t>
+      </w:r>
+      <w:r>
+        <w:t>Брендан Айк</w:t>
+      </w:r>
+      <w:r>
+        <w:rPr>
+          <w:lang w:val="en-US"/>
+        </w:rPr>
+        <w:t xml:space="preserve"> в Netscape през 1995-та. Най-често се прилага към HTML описанието на дадена Интернет страница, с цел добавяне на функционалност и зареждане на данни. Може да се ползва също за писане на сървърни скриптови приложения с помощта на платформата NodeJS. Javascript е стандартизиран под името EcmaScript. В момента, най-новата версия е EcmaScript-2015, позната още като EcmaScript-6.</w:t>
+      </w:r>
+      <w:r>
+        <w:t xml:space="preserve"> </w:t>
+      </w:r>
+      <w:r>
+        <w:rPr>
+          <w:lang w:val="en-US"/>
+        </w:rPr>
+        <w:t>[14]</w:t>
+      </w:r>
+    </w:p>
+    <w:p>
+      <w:pPr>
+        <w:rPr>
+          <w:lang w:val="en-US"/>
+        </w:rPr>
+      </w:pPr>
+    </w:p>
+    <w:p>
+      <w:pPr>
+        <w:rPr>
+          <w:lang w:val="en-US"/>
+        </w:rPr>
+      </w:pPr>
+      <w:r>
+        <w:rPr>
+          <w:i/>
+          <w:lang w:val="en-US"/>
+        </w:rPr>
+        <w:t>HTML</w:t>
+      </w:r>
+      <w:r>
+        <w:rPr>
+          <w:lang w:val="en-US"/>
+        </w:rPr>
+        <w:t xml:space="preserve"> - </w:t>
+      </w:r>
+      <w:r>
+        <w:rPr>
+          <w:lang w:val="en-US"/>
+        </w:rPr>
+        <w:t>e съкращение от HyperText Markup Language /език за маркиране</w:t>
+      </w:r>
+    </w:p>
+    <w:p>
+      <w:pPr>
+        <w:rPr>
+          <w:lang w:val="en-US"/>
+        </w:rPr>
+      </w:pPr>
+      <w:r>
+        <w:rPr>
+          <w:lang w:val="en-US"/>
+        </w:rPr>
+        <w:t>на хипертекст/. Той е стандарт в Интернет, като правилата се определят от</w:t>
+      </w:r>
+    </w:p>
+    <w:p>
+      <w:pPr>
+        <w:rPr>
+          <w:lang w:val="en-US"/>
+        </w:rPr>
+      </w:pPr>
+      <w:r>
+        <w:rPr>
+          <w:lang w:val="en-US"/>
+        </w:rPr>
+        <w:t>Международната организация по стандартизация W3C . Описанието на</w:t>
+      </w:r>
+    </w:p>
+    <w:p>
+      <w:pPr>
+        <w:rPr>
+          <w:lang w:val="en-US"/>
+        </w:rPr>
+      </w:pPr>
+      <w:r>
+        <w:rPr>
+          <w:lang w:val="en-US"/>
+        </w:rPr>
+        <w:t>документа става чрез специални елементи, наречени HTML тагаве. Елементите</w:t>
+      </w:r>
+    </w:p>
+    <w:p>
+      <w:pPr>
+        <w:rPr>
+          <w:lang w:val="en-US"/>
+        </w:rPr>
+      </w:pPr>
+      <w:r>
+        <w:rPr>
+          <w:lang w:val="en-US"/>
+        </w:rPr>
+        <w:t>са основната градивна единица на уеб страниците, тъй като чрез тях се оформят</w:t>
+      </w:r>
+    </w:p>
+    <w:p>
+      <w:pPr>
+        <w:rPr>
+          <w:lang w:val="en-US"/>
+        </w:rPr>
+      </w:pPr>
+      <w:r>
+        <w:rPr>
+          <w:lang w:val="en-US"/>
+        </w:rPr>
+        <w:t>отделните части от текста на една уеб страница, като заглавия, цитати, раздели,</w:t>
+      </w:r>
+    </w:p>
+    <w:p>
+      <w:pPr>
+        <w:rPr>
+          <w:lang w:val="en-US"/>
+        </w:rPr>
+      </w:pPr>
+      <w:r>
+        <w:rPr>
+          <w:lang w:val="en-US"/>
+        </w:rPr>
+        <w:t>хипертекстови препратки и т.н. В повечето случаи HTML кодът е написан в</w:t>
+      </w:r>
+    </w:p>
+    <w:p>
+      <w:pPr>
+        <w:rPr>
+          <w:lang w:val="en-US"/>
+        </w:rPr>
+      </w:pPr>
+      <w:r>
+        <w:rPr>
+          <w:lang w:val="en-US"/>
+        </w:rPr>
+        <w:t xml:space="preserve">текстови файлове и се хоства на сървъри, свързани към Интернет. </w:t>
+      </w:r>
+    </w:p>
+    <w:p>
+      <w:pPr>
+        <w:rPr>
+          <w:lang w:val="en-US"/>
+        </w:rPr>
+      </w:pPr>
+      <w:r>
+        <w:rPr>
+          <w:lang w:val="en-US"/>
+        </w:rPr>
+        <w:t>Създаването на HTML-базирана уеб страница може да се извърши с</w:t>
+      </w:r>
+    </w:p>
+    <w:p>
+      <w:pPr>
+        <w:rPr>
+          <w:lang w:val="en-US"/>
+        </w:rPr>
+      </w:pPr>
+      <w:r>
+        <w:rPr>
+          <w:lang w:val="en-US"/>
+        </w:rPr>
+        <w:t>помощта на обикновен текстов редактор. Този начин изисква познаване на</w:t>
+      </w:r>
+    </w:p>
+    <w:p>
+      <w:pPr>
+        <w:rPr>
+          <w:lang w:val="en-US"/>
+        </w:rPr>
+      </w:pPr>
+      <w:r>
+        <w:rPr>
+          <w:lang w:val="en-US"/>
+        </w:rPr>
+        <w:t>HTML тагове, така че те да бъдат интегрирани в текста, който ще се показва на</w:t>
+      </w:r>
+    </w:p>
+    <w:p>
+      <w:pPr>
+        <w:rPr>
+          <w:lang w:val="en-US"/>
+        </w:rPr>
+      </w:pPr>
+      <w:r>
+        <w:rPr>
+          <w:lang w:val="en-US"/>
+        </w:rPr>
+        <w:t xml:space="preserve">страницата. </w:t>
+      </w:r>
+      <w:r>
+        <w:t xml:space="preserve">Към настоящият момент, най-новата версия е 5.0, която въвежда много нови свойства и семантични елементи, като например </w:t>
+      </w:r>
+      <w:r>
+        <w:rPr>
+          <w:lang w:val="en-US"/>
+        </w:rPr>
+        <w:t xml:space="preserve">video, audio, canvas, article, header, nav </w:t>
+      </w:r>
+      <w:r>
+        <w:t>елементи.</w:t>
+      </w:r>
+      <w:r>
+        <w:rPr>
+          <w:lang w:val="en-US"/>
+        </w:rPr>
+        <w:t xml:space="preserve"> [15]</w:t>
+      </w:r>
+    </w:p>
+    <w:p/>
+    <w:p>
+      <w:pPr>
+        <w:rPr>
+          <w:lang w:val="en-US"/>
+        </w:rPr>
+      </w:pPr>
+      <w:r>
+        <w:rPr>
+          <w:i/>
+          <w:lang w:val="en-US"/>
+        </w:rPr>
+        <w:t>CSS</w:t>
+      </w:r>
+      <w:r>
+        <w:rPr>
+          <w:i/>
+          <w:lang w:val="en-US"/>
+        </w:rPr>
+        <w:t xml:space="preserve"> - </w:t>
+      </w:r>
+      <w:r>
+        <w:rPr>
+          <w:lang w:val="en-US"/>
+        </w:rPr>
+        <w:t>е създаден</w:t>
+      </w:r>
+      <w:r>
+        <w:rPr>
+          <w:lang w:val="en-US"/>
+        </w:rPr>
+        <w:t xml:space="preserve"> </w:t>
+      </w:r>
+      <w:r>
+        <w:t>през 1996г.,</w:t>
+      </w:r>
+      <w:r>
+        <w:rPr>
+          <w:lang w:val="en-US"/>
+        </w:rPr>
+        <w:t xml:space="preserve"> първоначално като средство за разделяне на</w:t>
+      </w:r>
+    </w:p>
+    <w:p>
+      <w:pPr>
+        <w:rPr>
+          <w:lang w:val="en-US"/>
+        </w:rPr>
+      </w:pPr>
+      <w:r>
+        <w:rPr>
+          <w:lang w:val="en-US"/>
+        </w:rPr>
+        <w:t>съдържанието от представянето му, днес той се използва основно за визуално</w:t>
+      </w:r>
+    </w:p>
+    <w:p>
+      <w:pPr>
+        <w:rPr>
+          <w:lang w:val="en-US"/>
+        </w:rPr>
+      </w:pPr>
+      <w:r>
+        <w:rPr>
+          <w:lang w:val="en-US"/>
+        </w:rPr>
+        <w:t>оформление на HTML страници, но също така може да се приложи върху</w:t>
+      </w:r>
+    </w:p>
+    <w:p>
+      <w:pPr>
+        <w:rPr>
+          <w:lang w:val="en-US"/>
+        </w:rPr>
+      </w:pPr>
+      <w:r>
+        <w:rPr>
+          <w:lang w:val="en-US"/>
+        </w:rPr>
+        <w:t>произволен XML документ. Cascading Style Sheets е удобен начин за</w:t>
+      </w:r>
+    </w:p>
+    <w:p>
+      <w:pPr>
+        <w:rPr>
+          <w:lang w:val="en-US"/>
+        </w:rPr>
+      </w:pPr>
+      <w:r>
+        <w:rPr>
+          <w:lang w:val="en-US"/>
+        </w:rPr>
+        <w:t>форматиране на текста, шрифтовете, изображенията и всичко останало на</w:t>
+      </w:r>
+    </w:p>
+    <w:p>
+      <w:pPr>
+        <w:rPr>
+          <w:lang w:val="en-US"/>
+        </w:rPr>
+      </w:pPr>
+      <w:r>
+        <w:rPr>
+          <w:lang w:val="en-US"/>
+        </w:rPr>
+        <w:t>страницата. Разполагането на различните елементи на страницата е с точност до</w:t>
+      </w:r>
+    </w:p>
+    <w:p>
+      <w:pPr>
+        <w:rPr>
+          <w:lang w:val="en-US"/>
+        </w:rPr>
+      </w:pPr>
+      <w:r>
+        <w:rPr>
+          <w:lang w:val="en-US"/>
+        </w:rPr>
+        <w:t>последния пиксел. Важна особеност е че ако се промени един стил, зададен в</w:t>
+      </w:r>
+    </w:p>
+    <w:p>
+      <w:pPr>
+        <w:rPr>
+          <w:lang w:val="en-US"/>
+        </w:rPr>
+      </w:pPr>
+      <w:r>
+        <w:rPr>
+          <w:lang w:val="en-US"/>
+        </w:rPr>
+        <w:t>началото на HTML страницата, промените се отразяват върху целия документ.</w:t>
+      </w:r>
+    </w:p>
+    <w:p>
+      <w:pPr>
+        <w:rPr>
+          <w:lang w:val="en-US"/>
+        </w:rPr>
+      </w:pPr>
+      <w:r>
+        <w:rPr>
+          <w:lang w:val="en-US"/>
+        </w:rPr>
+        <w:t>CSS предлага големи удобства при изграждането на даден HTML документ.</w:t>
+      </w:r>
+    </w:p>
+    <w:p>
+      <w:pPr>
+        <w:rPr>
+          <w:lang w:val="en-US"/>
+        </w:rPr>
+      </w:pPr>
+      <w:r>
+        <w:rPr>
+          <w:lang w:val="en-US"/>
+        </w:rPr>
+        <w:t>Най-голямото от тях е свързано с контрола на голям набор HTML документи,</w:t>
+      </w:r>
+    </w:p>
+    <w:p>
+      <w:pPr>
+        <w:rPr>
+          <w:lang w:val="en-US"/>
+        </w:rPr>
+      </w:pPr>
+      <w:r>
+        <w:rPr>
+          <w:lang w:val="en-US"/>
+        </w:rPr>
+        <w:t>като контролирането на външния вид на страниците става чрез промяна на един</w:t>
+      </w:r>
+    </w:p>
+    <w:p>
+      <w:r>
+        <w:rPr>
+          <w:lang w:val="en-US"/>
+        </w:rPr>
+        <w:t>единствен файл – CSS</w:t>
+      </w:r>
+      <w:r>
+        <w:rPr>
+          <w:lang w:val="en-US"/>
+        </w:rPr>
+        <w:t xml:space="preserve"> </w:t>
+      </w:r>
+      <w:r>
+        <w:rPr>
+          <w:lang w:val="en-US"/>
+        </w:rPr>
+        <w:t>файла, без да е нужно да се променя HTML кода във всяка една от HTML страниците. Позиционирането на CSS в отделен файл позволява</w:t>
+      </w:r>
+      <w:r>
+        <w:rPr>
+          <w:lang w:val="en-US"/>
+        </w:rPr>
+        <w:t xml:space="preserve"> </w:t>
+      </w:r>
+      <w:r>
+        <w:rPr>
+          <w:lang w:val="en-US"/>
+        </w:rPr>
+        <w:t>на уеб дизайнера лесно да разграничи съдържанието /HTML/ и дизайна /CSS/ на</w:t>
+      </w:r>
+      <w:r>
+        <w:rPr>
+          <w:lang w:val="en-US"/>
+        </w:rPr>
+        <w:t xml:space="preserve"> </w:t>
+      </w:r>
+      <w:r>
+        <w:rPr>
+          <w:lang w:val="en-US"/>
+        </w:rPr>
+        <w:t>страницата.</w:t>
+      </w:r>
+      <w:r>
+        <w:t xml:space="preserve"> В настоящият момент най-актуалната версия на стандарта е 3.0.</w:t>
+      </w:r>
       <w:bookmarkStart w:id="0" w:name="_GoBack"/>
       <w:bookmarkEnd w:id="0"/>
-      <w:r>
-        <w:t xml:space="preserve"> както и за задаване на неработни дни за цялата компания, последното е полезно когато се правят големи блокове от почивка, например около коледните и новогидишни празници.</w:t>
-      </w:r>
-      <w:r>
-        <w:t xml:space="preserve"> Също така при системата </w:t>
-      </w:r>
-      <w:r>
-        <w:rPr>
-          <w:lang w:val="en-US"/>
-        </w:rPr>
-        <w:t xml:space="preserve">CWS TimeOff </w:t>
-      </w:r>
-      <w:r>
-        <w:t>липсва и лесна интеграция със съществуващи системи, което допълнително затруднява внедряването й.</w:t>
-      </w:r>
-    </w:p>
-    <w:p>
-      <w:r>
-        <w:t xml:space="preserve">Основната задача, на тази дипломна работа е да проектира и реализира система, която решава част от тези проблеми и пропуски, и да улесни възможно най-много работния процес свързан с тази дейност.  </w:t>
-      </w:r>
-      <w:r>
+    </w:p>
+    <w:p>
+      <w:pPr>
+        <w:rPr>
+          <w:lang w:val="en-US"/>
+        </w:rPr>
+      </w:pPr>
+    </w:p>
+    <w:p>
+      <w:pPr>
+        <w:rPr>
+          <w:b/>
+          <w:lang w:val="en-US"/>
+        </w:rPr>
+      </w:pPr>
+      <w:r>
+        <w:rPr>
+          <w:b/>
+          <w:lang w:val="en-US"/>
+        </w:rPr>
+        <w:t>3.3. Избор на средствата (технологии, платформи и методологии)</w:t>
+      </w:r>
+    </w:p>
+    <w:p>
+      <w:pPr>
+        <w:rPr>
+          <w:lang w:val="en-US"/>
+        </w:rPr>
+      </w:pPr>
+      <w:r>
+        <w:rPr>
+          <w:b/>
+          <w:lang w:val="en-US"/>
+        </w:rPr>
+        <w:t>3.4. Изводи</w:t>
+      </w:r>
+      <w:r>
+        <w:rPr>
+          <w:lang w:val="en-US"/>
+        </w:rPr>
+        <w:br w:type="page"/>
+      </w:r>
+    </w:p>
+    <w:p>
+      <w:pPr>
+        <w:rPr>
+          <w:lang w:val="en-US"/>
+        </w:rPr>
+      </w:pPr>
+    </w:p>
+    <w:p>
+      <w:pPr>
+        <w:spacing w:line="312" w:lineRule="auto"/>
+      </w:pPr>
+      <w:r>
+        <w:t>Източници</w:t>
+      </w:r>
+    </w:p>
+    <w:p>
+      <w:pPr>
+        <w:spacing w:line="312" w:lineRule="auto"/>
+        <w:rPr>
+          <w:lang w:val="en-US"/>
+        </w:rPr>
+      </w:pPr>
+      <w:r>
+        <w:rPr>
+          <w:lang w:val="en-US"/>
+        </w:rPr>
+        <w:t xml:space="preserve">[1] - </w:t>
+      </w:r>
+      <w:hyperlink r:id="rId17" w:history="1">
+        <w:r>
+          <w:rPr>
+            <w:rStyle w:val="Hyperlink"/>
+            <w:lang w:val="en-US"/>
+          </w:rPr>
+          <w:t>http://www.lawsbg.com/lectures/67-trudovopr/266-rabotnik.html</w:t>
+        </w:r>
+      </w:hyperlink>
+      <w:r>
+        <w:rPr>
+          <w:lang w:val="en-US"/>
+        </w:rPr>
         <w:t xml:space="preserve"> </w:t>
       </w:r>
     </w:p>
     <w:p>
       <w:pPr>
-        <w:rPr>
-          <w:lang w:val="en-US"/>
-        </w:rPr>
-      </w:pPr>
-    </w:p>
-    <w:p>
-      <w:pPr>
-        <w:rPr>
-          <w:lang w:val="en-US"/>
-        </w:rPr>
-      </w:pPr>
-    </w:p>
-    <w:p>
-      <w:pPr>
-        <w:rPr>
-          <w:lang w:val="en-US"/>
-        </w:rPr>
-      </w:pPr>
-      <w:r>
-        <w:rPr>
-          <w:lang w:val="en-US"/>
-        </w:rPr>
-        <w:br w:type="page"/>
-      </w:r>
-    </w:p>
-    <w:p>
-      <w:pPr>
-        <w:rPr>
-          <w:lang w:val="en-US"/>
-        </w:rPr>
-      </w:pPr>
-    </w:p>
-    <w:p>
-      <w:pPr>
-        <w:rPr>
-          <w:lang w:val="en-US"/>
-        </w:rPr>
-      </w:pPr>
-      <w:r>
-        <w:rPr>
-          <w:lang w:val="en-US"/>
-        </w:rPr>
-        <w:br w:type="page"/>
-      </w:r>
-    </w:p>
-    <w:p>
-      <w:pPr>
-        <w:rPr>
-          <w:lang w:val="en-US"/>
-        </w:rPr>
-      </w:pPr>
-    </w:p>
-    <w:p>
-      <w:pPr>
         <w:spacing w:line="312" w:lineRule="auto"/>
-      </w:pPr>
-      <w:r>
-        <w:t>Източници</w:t>
-      </w:r>
-    </w:p>
-    <w:p>
-      <w:pPr>
-        <w:spacing w:line="312" w:lineRule="auto"/>
-        <w:rPr>
-          <w:lang w:val="en-US"/>
-        </w:rPr>
-      </w:pPr>
-      <w:r>
-        <w:rPr>
-          <w:lang w:val="en-US"/>
-        </w:rPr>
-        <w:t xml:space="preserve">[1] - </w:t>
-      </w:r>
-      <w:r>
-        <w:rPr>
-          <w:lang w:val="en-US"/>
-        </w:rPr>
-        <w:t>http://www.lawsbg.com/lectures/67-trudovopr/266-rabotnik.html</w:t>
-      </w:r>
-    </w:p>
-    <w:p>
-      <w:pPr>
-        <w:spacing w:line="312" w:lineRule="auto"/>
         <w:rPr>
           <w:lang w:val="en-US"/>
         </w:rPr>
@@ -6492,7 +7681,7 @@
         </w:rPr>
         <w:t xml:space="preserve">] - </w:t>
       </w:r>
-      <w:hyperlink r:id="rId17" w:history="1">
+      <w:hyperlink r:id="rId18" w:history="1">
         <w:r>
           <w:rPr>
             <w:rStyle w:val="Hyperlink"/>
@@ -6527,7 +7716,7 @@
         </w:rPr>
         <w:t xml:space="preserve"> - </w:t>
       </w:r>
-      <w:hyperlink r:id="rId18" w:history="1">
+      <w:hyperlink r:id="rId19" w:history="1">
         <w:r>
           <w:rPr>
             <w:rStyle w:val="Hyperlink"/>
@@ -6562,7 +7751,7 @@
         </w:rPr>
         <w:t xml:space="preserve">] - </w:t>
       </w:r>
-      <w:hyperlink r:id="rId19" w:history="1">
+      <w:hyperlink r:id="rId20" w:history="1">
         <w:r>
           <w:rPr>
             <w:rStyle w:val="Hyperlink"/>
@@ -6585,7 +7774,7 @@
         </w:rPr>
         <w:t xml:space="preserve">[5] - </w:t>
       </w:r>
-      <w:hyperlink r:id="rId20" w:history="1">
+      <w:hyperlink r:id="rId21" w:history="1">
         <w:r>
           <w:rPr>
             <w:rStyle w:val="Hyperlink"/>
@@ -6608,7 +7797,7 @@
         </w:rPr>
         <w:t xml:space="preserve">[6] - </w:t>
       </w:r>
-      <w:hyperlink r:id="rId21" w:history="1">
+      <w:hyperlink r:id="rId22" w:history="1">
         <w:r>
           <w:rPr>
             <w:rStyle w:val="Hyperlink"/>
@@ -6631,7 +7820,7 @@
         </w:rPr>
         <w:t xml:space="preserve">[7] - </w:t>
       </w:r>
-      <w:hyperlink r:id="rId22" w:history="1">
+      <w:hyperlink r:id="rId23" w:history="1">
         <w:r>
           <w:rPr>
             <w:rStyle w:val="Hyperlink"/>
@@ -6644,6 +7833,9 @@
     <w:p>
       <w:pPr>
         <w:spacing w:line="312" w:lineRule="auto"/>
+        <w:rPr>
+          <w:lang w:val="en-US"/>
+        </w:rPr>
       </w:pPr>
       <w:r>
         <w:rPr>
@@ -6651,11 +7843,187 @@
         </w:rPr>
         <w:t xml:space="preserve">[8] - </w:t>
       </w:r>
-      <w:r>
-        <w:rPr>
-          <w:lang w:val="en-US"/>
-        </w:rPr>
-        <w:t>http://www.un.org/en/universal-declaration-human-rights/index.html</w:t>
+      <w:hyperlink r:id="rId24" w:history="1">
+        <w:r>
+          <w:rPr>
+            <w:rStyle w:val="Hyperlink"/>
+            <w:lang w:val="en-US"/>
+          </w:rPr>
+          <w:t>http://www.un.org/en/universal-declaration-human-rights/index.html</w:t>
+        </w:r>
+      </w:hyperlink>
+    </w:p>
+    <w:p>
+      <w:pPr>
+        <w:spacing w:line="312" w:lineRule="auto"/>
+        <w:rPr>
+          <w:lang w:val="en-US"/>
+        </w:rPr>
+      </w:pPr>
+      <w:r>
+        <w:rPr>
+          <w:lang w:val="en-US"/>
+        </w:rPr>
+        <w:t xml:space="preserve">[9] - </w:t>
+      </w:r>
+      <w:hyperlink r:id="rId25" w:history="1">
+        <w:r>
+          <w:rPr>
+            <w:rStyle w:val="Hyperlink"/>
+            <w:lang w:val="en-US"/>
+          </w:rPr>
+          <w:t>https://en.wikipedia.org/wiki/C_Sharp_(programming_language)</w:t>
+        </w:r>
+      </w:hyperlink>
+    </w:p>
+    <w:p>
+      <w:pPr>
+        <w:spacing w:line="312" w:lineRule="auto"/>
+        <w:rPr>
+          <w:lang w:val="en-US"/>
+        </w:rPr>
+      </w:pPr>
+      <w:r>
+        <w:rPr>
+          <w:lang w:val="en-US"/>
+        </w:rPr>
+        <w:t xml:space="preserve">[10] - </w:t>
+      </w:r>
+      <w:hyperlink r:id="rId26" w:history="1">
+        <w:r>
+          <w:rPr>
+            <w:rStyle w:val="Hyperlink"/>
+            <w:lang w:val="en-US"/>
+          </w:rPr>
+          <w:t>https://msdn.microsoft.com/en-us/library/z1zx9t92.aspx</w:t>
+        </w:r>
+      </w:hyperlink>
+    </w:p>
+    <w:p>
+      <w:pPr>
+        <w:spacing w:line="312" w:lineRule="auto"/>
+        <w:rPr>
+          <w:lang w:val="en-US"/>
+        </w:rPr>
+      </w:pPr>
+      <w:r>
+        <w:rPr>
+          <w:lang w:val="en-US"/>
+        </w:rPr>
+        <w:t xml:space="preserve">[11] - </w:t>
+      </w:r>
+      <w:hyperlink r:id="rId27" w:history="1">
+        <w:r>
+          <w:rPr>
+            <w:rStyle w:val="Hyperlink"/>
+            <w:lang w:val="en-US"/>
+          </w:rPr>
+          <w:t>https://en.wikipedia.org/wiki/Java_(programming_language)</w:t>
+        </w:r>
+      </w:hyperlink>
+    </w:p>
+    <w:p>
+      <w:pPr>
+        <w:spacing w:line="312" w:lineRule="auto"/>
+        <w:rPr>
+          <w:lang w:val="en-US"/>
+        </w:rPr>
+      </w:pPr>
+      <w:r>
+        <w:rPr>
+          <w:lang w:val="en-US"/>
+        </w:rPr>
+        <w:t xml:space="preserve">[12] - </w:t>
+      </w:r>
+      <w:hyperlink r:id="rId28" w:history="1">
+        <w:r>
+          <w:rPr>
+            <w:rStyle w:val="Hyperlink"/>
+            <w:lang w:val="en-US"/>
+          </w:rPr>
+          <w:t>https://en.wikipedia.org/wiki/Python_(programming_language)</w:t>
+        </w:r>
+      </w:hyperlink>
+    </w:p>
+    <w:p>
+      <w:pPr>
+        <w:spacing w:line="312" w:lineRule="auto"/>
+        <w:rPr>
+          <w:lang w:val="en-US"/>
+        </w:rPr>
+      </w:pPr>
+      <w:r>
+        <w:rPr>
+          <w:lang w:val="en-US"/>
+        </w:rPr>
+        <w:t xml:space="preserve">[13] - </w:t>
+      </w:r>
+      <w:hyperlink r:id="rId29" w:history="1">
+        <w:r>
+          <w:rPr>
+            <w:rStyle w:val="Hyperlink"/>
+            <w:lang w:val="en-US"/>
+          </w:rPr>
+          <w:t>https://en.wikipedia.org/wiki/Ruby_(programming_language)</w:t>
+        </w:r>
+      </w:hyperlink>
+      <w:r>
+        <w:rPr>
+          <w:lang w:val="en-US"/>
+        </w:rPr>
+        <w:t xml:space="preserve"> </w:t>
+      </w:r>
+    </w:p>
+    <w:p>
+      <w:pPr>
+        <w:spacing w:line="312" w:lineRule="auto"/>
+      </w:pPr>
+      <w:r>
+        <w:rPr>
+          <w:lang w:val="en-US"/>
+        </w:rPr>
+        <w:t xml:space="preserve">[14] - </w:t>
+      </w:r>
+      <w:hyperlink r:id="rId30" w:history="1">
+        <w:r>
+          <w:rPr>
+            <w:rStyle w:val="Hyperlink"/>
+            <w:lang w:val="en-US"/>
+          </w:rPr>
+          <w:t>https://en.wikipedia.org/wiki/JavaScript</w:t>
+        </w:r>
+      </w:hyperlink>
+      <w:r>
+        <w:t xml:space="preserve"> </w:t>
+      </w:r>
+    </w:p>
+    <w:p>
+      <w:pPr>
+        <w:spacing w:line="312" w:lineRule="auto"/>
+        <w:rPr>
+          <w:lang w:val="en-US"/>
+        </w:rPr>
+      </w:pPr>
+      <w:r>
+        <w:rPr>
+          <w:lang w:val="en-US"/>
+        </w:rPr>
+        <w:t xml:space="preserve">[15] - </w:t>
+      </w:r>
+      <w:hyperlink r:id="rId31" w:history="1">
+        <w:r>
+          <w:rPr>
+            <w:rStyle w:val="Hyperlink"/>
+            <w:lang w:val="en-US"/>
+          </w:rPr>
+          <w:t>https://en.wikipedia.org/wiki/HTML</w:t>
+        </w:r>
+      </w:hyperlink>
+      <w:r>
+        <w:rPr>
+          <w:lang w:val="en-US"/>
+        </w:rPr>
+        <w:t xml:space="preserve"> </w:t>
       </w:r>
     </w:p>
     <w:sectPr>
@@ -7705,9 +9073,9 @@
   </w:abstractNum>
   <w:abstractNum w:abstractNumId="10" w15:restartNumberingAfterBreak="0">
     <w:nsid w:val="3C681E22"/>
-    <w:multiLevelType w:val="hybridMultilevel"/>
-    <w:tmpl w:val="C144F1A6"/>
-    <w:lvl w:ilvl="0" w:tplc="0409000F">
+    <w:multiLevelType w:val="multilevel"/>
+    <w:tmpl w:val="8E4A268E"/>
+    <w:lvl w:ilvl="0">
       <w:start w:val="1"/>
       <w:numFmt w:val="decimal"/>
       <w:lvlText w:val="%1."/>
@@ -7719,77 +9087,109 @@
         <w:rFonts w:hint="default"/>
       </w:rPr>
     </w:lvl>
-    <w:lvl w:ilvl="1" w:tplc="04090019" w:tentative="1">
-      <w:start w:val="1"/>
-      <w:numFmt w:val="lowerLetter"/>
-      <w:lvlText w:val="%2."/>
-      <w:lvlJc w:val="left"/>
-      <w:pPr>
-        <w:ind w:left="1440" w:hanging="360"/>
-      </w:pPr>
-    </w:lvl>
-    <w:lvl w:ilvl="2" w:tplc="0409001B" w:tentative="1">
-      <w:start w:val="1"/>
-      <w:numFmt w:val="lowerRoman"/>
-      <w:lvlText w:val="%3."/>
-      <w:lvlJc w:val="right"/>
-      <w:pPr>
-        <w:ind w:left="2160" w:hanging="180"/>
-      </w:pPr>
-    </w:lvl>
-    <w:lvl w:ilvl="3" w:tplc="0409000F" w:tentative="1">
-      <w:start w:val="1"/>
-      <w:numFmt w:val="decimal"/>
-      <w:lvlText w:val="%4."/>
-      <w:lvlJc w:val="left"/>
-      <w:pPr>
-        <w:ind w:left="2880" w:hanging="360"/>
-      </w:pPr>
-    </w:lvl>
-    <w:lvl w:ilvl="4" w:tplc="04090019" w:tentative="1">
-      <w:start w:val="1"/>
-      <w:numFmt w:val="lowerLetter"/>
-      <w:lvlText w:val="%5."/>
-      <w:lvlJc w:val="left"/>
-      <w:pPr>
-        <w:ind w:left="3600" w:hanging="360"/>
-      </w:pPr>
-    </w:lvl>
-    <w:lvl w:ilvl="5" w:tplc="0409001B" w:tentative="1">
-      <w:start w:val="1"/>
-      <w:numFmt w:val="lowerRoman"/>
-      <w:lvlText w:val="%6."/>
-      <w:lvlJc w:val="right"/>
-      <w:pPr>
-        <w:ind w:left="4320" w:hanging="180"/>
-      </w:pPr>
-    </w:lvl>
-    <w:lvl w:ilvl="6" w:tplc="0409000F" w:tentative="1">
-      <w:start w:val="1"/>
-      <w:numFmt w:val="decimal"/>
-      <w:lvlText w:val="%7."/>
-      <w:lvlJc w:val="left"/>
-      <w:pPr>
-        <w:ind w:left="5040" w:hanging="360"/>
-      </w:pPr>
-    </w:lvl>
-    <w:lvl w:ilvl="7" w:tplc="04090019" w:tentative="1">
-      <w:start w:val="1"/>
-      <w:numFmt w:val="lowerLetter"/>
-      <w:lvlText w:val="%8."/>
-      <w:lvlJc w:val="left"/>
-      <w:pPr>
-        <w:ind w:left="5760" w:hanging="360"/>
-      </w:pPr>
-    </w:lvl>
-    <w:lvl w:ilvl="8" w:tplc="0409001B" w:tentative="1">
-      <w:start w:val="1"/>
-      <w:numFmt w:val="lowerRoman"/>
-      <w:lvlText w:val="%9."/>
-      <w:lvlJc w:val="right"/>
-      <w:pPr>
-        <w:ind w:left="6480" w:hanging="180"/>
-      </w:pPr>
+    <w:lvl w:ilvl="1">
+      <w:start w:val="2"/>
+      <w:numFmt w:val="decimal"/>
+      <w:isLgl/>
+      <w:lvlText w:val="%1.%2."/>
+      <w:lvlJc w:val="left"/>
+      <w:pPr>
+        <w:ind w:left="780" w:hanging="420"/>
+      </w:pPr>
+      <w:rPr>
+        <w:rFonts w:hint="default"/>
+      </w:rPr>
+    </w:lvl>
+    <w:lvl w:ilvl="2">
+      <w:start w:val="1"/>
+      <w:numFmt w:val="decimal"/>
+      <w:isLgl/>
+      <w:lvlText w:val="%1.%2.%3."/>
+      <w:lvlJc w:val="left"/>
+      <w:pPr>
+        <w:ind w:left="1080" w:hanging="720"/>
+      </w:pPr>
+      <w:rPr>
+        <w:rFonts w:hint="default"/>
+      </w:rPr>
+    </w:lvl>
+    <w:lvl w:ilvl="3">
+      <w:start w:val="1"/>
+      <w:numFmt w:val="decimal"/>
+      <w:isLgl/>
+      <w:lvlText w:val="%1.%2.%3.%4."/>
+      <w:lvlJc w:val="left"/>
+      <w:pPr>
+        <w:ind w:left="1080" w:hanging="720"/>
+      </w:pPr>
+      <w:rPr>
+        <w:rFonts w:hint="default"/>
+      </w:rPr>
+    </w:lvl>
+    <w:lvl w:ilvl="4">
+      <w:start w:val="1"/>
+      <w:numFmt w:val="decimal"/>
+      <w:isLgl/>
+      <w:lvlText w:val="%1.%2.%3.%4.%5."/>
+      <w:lvlJc w:val="left"/>
+      <w:pPr>
+        <w:ind w:left="1440" w:hanging="1080"/>
+      </w:pPr>
+      <w:rPr>
+        <w:rFonts w:hint="default"/>
+      </w:rPr>
+    </w:lvl>
+    <w:lvl w:ilvl="5">
+      <w:start w:val="1"/>
+      <w:numFmt w:val="decimal"/>
+      <w:isLgl/>
+      <w:lvlText w:val="%1.%2.%3.%4.%5.%6."/>
+      <w:lvlJc w:val="left"/>
+      <w:pPr>
+        <w:ind w:left="1440" w:hanging="1080"/>
+      </w:pPr>
+      <w:rPr>
+        <w:rFonts w:hint="default"/>
+      </w:rPr>
+    </w:lvl>
+    <w:lvl w:ilvl="6">
+      <w:start w:val="1"/>
+      <w:numFmt w:val="decimal"/>
+      <w:isLgl/>
+      <w:lvlText w:val="%1.%2.%3.%4.%5.%6.%7."/>
+      <w:lvlJc w:val="left"/>
+      <w:pPr>
+        <w:ind w:left="1800" w:hanging="1440"/>
+      </w:pPr>
+      <w:rPr>
+        <w:rFonts w:hint="default"/>
+      </w:rPr>
+    </w:lvl>
+    <w:lvl w:ilvl="7">
+      <w:start w:val="1"/>
+      <w:numFmt w:val="decimal"/>
+      <w:isLgl/>
+      <w:lvlText w:val="%1.%2.%3.%4.%5.%6.%7.%8."/>
+      <w:lvlJc w:val="left"/>
+      <w:pPr>
+        <w:ind w:left="1800" w:hanging="1440"/>
+      </w:pPr>
+      <w:rPr>
+        <w:rFonts w:hint="default"/>
+      </w:rPr>
+    </w:lvl>
+    <w:lvl w:ilvl="8">
+      <w:start w:val="1"/>
+      <w:numFmt w:val="decimal"/>
+      <w:isLgl/>
+      <w:lvlText w:val="%1.%2.%3.%4.%5.%6.%7.%8.%9."/>
+      <w:lvlJc w:val="left"/>
+      <w:pPr>
+        <w:ind w:left="2160" w:hanging="1800"/>
+      </w:pPr>
+      <w:rPr>
+        <w:rFonts w:hint="default"/>
+      </w:rPr>
     </w:lvl>
   </w:abstractNum>
   <w:abstractNum w:abstractNumId="11" w15:restartNumberingAfterBreak="0">
@@ -8219,9 +9619,9 @@
   </w:abstractNum>
   <w:abstractNum w:abstractNumId="15" w15:restartNumberingAfterBreak="0">
     <w:nsid w:val="64E4505F"/>
-    <w:multiLevelType w:val="hybridMultilevel"/>
-    <w:tmpl w:val="6BC842FE"/>
-    <w:lvl w:ilvl="0" w:tplc="71F8DBAA">
+    <w:multiLevelType w:val="multilevel"/>
+    <w:tmpl w:val="3174B6E4"/>
+    <w:lvl w:ilvl="0">
       <w:start w:val="1"/>
       <w:numFmt w:val="decimal"/>
       <w:lvlText w:val="%1."/>
@@ -8233,77 +9633,109 @@
         <w:rFonts w:ascii="Times New Roman" w:eastAsia="Times New Roman" w:hAnsi="Times New Roman" w:cs="Times New Roman"/>
       </w:rPr>
     </w:lvl>
-    <w:lvl w:ilvl="1" w:tplc="04090019" w:tentative="1">
-      <w:start w:val="1"/>
-      <w:numFmt w:val="lowerLetter"/>
-      <w:lvlText w:val="%2."/>
-      <w:lvlJc w:val="left"/>
-      <w:pPr>
-        <w:ind w:left="1440" w:hanging="360"/>
-      </w:pPr>
-    </w:lvl>
-    <w:lvl w:ilvl="2" w:tplc="0409001B" w:tentative="1">
-      <w:start w:val="1"/>
-      <w:numFmt w:val="lowerRoman"/>
-      <w:lvlText w:val="%3."/>
-      <w:lvlJc w:val="right"/>
-      <w:pPr>
-        <w:ind w:left="2160" w:hanging="180"/>
-      </w:pPr>
-    </w:lvl>
-    <w:lvl w:ilvl="3" w:tplc="0409000F" w:tentative="1">
-      <w:start w:val="1"/>
-      <w:numFmt w:val="decimal"/>
-      <w:lvlText w:val="%4."/>
-      <w:lvlJc w:val="left"/>
-      <w:pPr>
-        <w:ind w:left="2880" w:hanging="360"/>
-      </w:pPr>
-    </w:lvl>
-    <w:lvl w:ilvl="4" w:tplc="04090019" w:tentative="1">
-      <w:start w:val="1"/>
-      <w:numFmt w:val="lowerLetter"/>
-      <w:lvlText w:val="%5."/>
-      <w:lvlJc w:val="left"/>
-      <w:pPr>
-        <w:ind w:left="3600" w:hanging="360"/>
-      </w:pPr>
-    </w:lvl>
-    <w:lvl w:ilvl="5" w:tplc="0409001B" w:tentative="1">
-      <w:start w:val="1"/>
-      <w:numFmt w:val="lowerRoman"/>
-      <w:lvlText w:val="%6."/>
-      <w:lvlJc w:val="right"/>
-      <w:pPr>
-        <w:ind w:left="4320" w:hanging="180"/>
-      </w:pPr>
-    </w:lvl>
-    <w:lvl w:ilvl="6" w:tplc="0409000F" w:tentative="1">
-      <w:start w:val="1"/>
-      <w:numFmt w:val="decimal"/>
-      <w:lvlText w:val="%7."/>
-      <w:lvlJc w:val="left"/>
-      <w:pPr>
-        <w:ind w:left="5040" w:hanging="360"/>
-      </w:pPr>
-    </w:lvl>
-    <w:lvl w:ilvl="7" w:tplc="04090019" w:tentative="1">
-      <w:start w:val="1"/>
-      <w:numFmt w:val="lowerLetter"/>
-      <w:lvlText w:val="%8."/>
-      <w:lvlJc w:val="left"/>
-      <w:pPr>
-        <w:ind w:left="5760" w:hanging="360"/>
-      </w:pPr>
-    </w:lvl>
-    <w:lvl w:ilvl="8" w:tplc="0409001B" w:tentative="1">
-      <w:start w:val="1"/>
-      <w:numFmt w:val="lowerRoman"/>
-      <w:lvlText w:val="%9."/>
-      <w:lvlJc w:val="right"/>
-      <w:pPr>
-        <w:ind w:left="6480" w:hanging="180"/>
-      </w:pPr>
+    <w:lvl w:ilvl="1">
+      <w:start w:val="1"/>
+      <w:numFmt w:val="decimal"/>
+      <w:isLgl/>
+      <w:lvlText w:val="%1.%2."/>
+      <w:lvlJc w:val="left"/>
+      <w:pPr>
+        <w:ind w:left="780" w:hanging="420"/>
+      </w:pPr>
+      <w:rPr>
+        <w:rFonts w:hint="default"/>
+      </w:rPr>
+    </w:lvl>
+    <w:lvl w:ilvl="2">
+      <w:start w:val="1"/>
+      <w:numFmt w:val="decimal"/>
+      <w:isLgl/>
+      <w:lvlText w:val="%1.%2.%3."/>
+      <w:lvlJc w:val="left"/>
+      <w:pPr>
+        <w:ind w:left="1080" w:hanging="720"/>
+      </w:pPr>
+      <w:rPr>
+        <w:rFonts w:hint="default"/>
+      </w:rPr>
+    </w:lvl>
+    <w:lvl w:ilvl="3">
+      <w:start w:val="1"/>
+      <w:numFmt w:val="decimal"/>
+      <w:isLgl/>
+      <w:lvlText w:val="%1.%2.%3.%4."/>
+      <w:lvlJc w:val="left"/>
+      <w:pPr>
+        <w:ind w:left="1080" w:hanging="720"/>
+      </w:pPr>
+      <w:rPr>
+        <w:rFonts w:hint="default"/>
+      </w:rPr>
+    </w:lvl>
+    <w:lvl w:ilvl="4">
+      <w:start w:val="1"/>
+      <w:numFmt w:val="decimal"/>
+      <w:isLgl/>
+      <w:lvlText w:val="%1.%2.%3.%4.%5."/>
+      <w:lvlJc w:val="left"/>
+      <w:pPr>
+        <w:ind w:left="1440" w:hanging="1080"/>
+      </w:pPr>
+      <w:rPr>
+        <w:rFonts w:hint="default"/>
+      </w:rPr>
+    </w:lvl>
+    <w:lvl w:ilvl="5">
+      <w:start w:val="1"/>
+      <w:numFmt w:val="decimal"/>
+      <w:isLgl/>
+      <w:lvlText w:val="%1.%2.%3.%4.%5.%6."/>
+      <w:lvlJc w:val="left"/>
+      <w:pPr>
+        <w:ind w:left="1440" w:hanging="1080"/>
+      </w:pPr>
+      <w:rPr>
+        <w:rFonts w:hint="default"/>
+      </w:rPr>
+    </w:lvl>
+    <w:lvl w:ilvl="6">
+      <w:start w:val="1"/>
+      <w:numFmt w:val="decimal"/>
+      <w:isLgl/>
+      <w:lvlText w:val="%1.%2.%3.%4.%5.%6.%7."/>
+      <w:lvlJc w:val="left"/>
+      <w:pPr>
+        <w:ind w:left="1800" w:hanging="1440"/>
+      </w:pPr>
+      <w:rPr>
+        <w:rFonts w:hint="default"/>
+      </w:rPr>
+    </w:lvl>
+    <w:lvl w:ilvl="7">
+      <w:start w:val="1"/>
+      <w:numFmt w:val="decimal"/>
+      <w:isLgl/>
+      <w:lvlText w:val="%1.%2.%3.%4.%5.%6.%7.%8."/>
+      <w:lvlJc w:val="left"/>
+      <w:pPr>
+        <w:ind w:left="1800" w:hanging="1440"/>
+      </w:pPr>
+      <w:rPr>
+        <w:rFonts w:hint="default"/>
+      </w:rPr>
+    </w:lvl>
+    <w:lvl w:ilvl="8">
+      <w:start w:val="1"/>
+      <w:numFmt w:val="decimal"/>
+      <w:isLgl/>
+      <w:lvlText w:val="%1.%2.%3.%4.%5.%6.%7.%8.%9."/>
+      <w:lvlJc w:val="left"/>
+      <w:pPr>
+        <w:ind w:left="2160" w:hanging="1800"/>
+      </w:pPr>
+      <w:rPr>
+        <w:rFonts w:hint="default"/>
+      </w:rPr>
     </w:lvl>
   </w:abstractNum>
   <w:abstractNum w:abstractNumId="16" w15:restartNumberingAfterBreak="0">
@@ -9442,7 +10874,7 @@
 </file>
 
 <file path=customXml/itemProps1.xml><?xml version="1.0" encoding="utf-8"?>
-<ds:datastoreItem xmlns:ds="http://schemas.openxmlformats.org/officeDocument/2006/customXml" ds:itemID="{FB83DE2E-2AF2-4DFB-9717-95703F39E3E9}">
+<ds:datastoreItem xmlns:ds="http://schemas.openxmlformats.org/officeDocument/2006/customXml" ds:itemID="{D8754ED9-C241-48B8-81BC-3CEF0FD64A17}">
   <ds:schemaRefs>
     <ds:schemaRef ds:uri="http://schemas.openxmlformats.org/officeDocument/2006/bibliography"/>
   </ds:schemaRefs>

</xml_diff>

<commit_message>
updated docs for the master degree
</commit_message>
<xml_diff>
--- a/docs/thesis.docx
+++ b/docs/thesis.docx
@@ -1,6 +1,6 @@
 
 <file path=word/document.xml><?xml version="1.0" encoding="utf-8"?>
-<w:document xmlns:wpc="http://schemas.microsoft.com/office/word/2010/wordprocessingCanvas" xmlns:mc="http://schemas.openxmlformats.org/markup-compatibility/2006" xmlns:o="urn:schemas-microsoft-com:office:office" xmlns:r="http://schemas.openxmlformats.org/officeDocument/2006/relationships" xmlns:m="http://schemas.openxmlformats.org/officeDocument/2006/math" xmlns:v="urn:schemas-microsoft-com:vml" xmlns:wp14="http://schemas.microsoft.com/office/word/2010/wordprocessingDrawing" xmlns:wp="http://schemas.openxmlformats.org/drawingml/2006/wordprocessingDrawing" xmlns:w10="urn:schemas-microsoft-com:office:word" xmlns:w="http://schemas.openxmlformats.org/wordprocessingml/2006/main" xmlns:w14="http://schemas.microsoft.com/office/word/2010/wordml" xmlns:w15="http://schemas.microsoft.com/office/word/2012/wordml" xmlns:wpg="http://schemas.microsoft.com/office/word/2010/wordprocessingGroup" xmlns:wpi="http://schemas.microsoft.com/office/word/2010/wordprocessingInk" xmlns:wne="http://schemas.microsoft.com/office/word/2006/wordml" xmlns:wps="http://schemas.microsoft.com/office/word/2010/wordprocessingShape" mc:Ignorable="w14 w15 wp14">
+<w:document xmlns:wpc="http://schemas.microsoft.com/office/word/2010/wordprocessingCanvas" xmlns:cx="http://schemas.microsoft.com/office/drawing/2014/chartex" xmlns:cx1="http://schemas.microsoft.com/office/drawing/2015/9/8/chartex" xmlns:cx2="http://schemas.microsoft.com/office/drawing/2015/10/21/chartex" xmlns:mc="http://schemas.openxmlformats.org/markup-compatibility/2006" xmlns:o="urn:schemas-microsoft-com:office:office" xmlns:r="http://schemas.openxmlformats.org/officeDocument/2006/relationships" xmlns:m="http://schemas.openxmlformats.org/officeDocument/2006/math" xmlns:v="urn:schemas-microsoft-com:vml" xmlns:wp14="http://schemas.microsoft.com/office/word/2010/wordprocessingDrawing" xmlns:wp="http://schemas.openxmlformats.org/drawingml/2006/wordprocessingDrawing" xmlns:w10="urn:schemas-microsoft-com:office:word" xmlns:w="http://schemas.openxmlformats.org/wordprocessingml/2006/main" xmlns:w14="http://schemas.microsoft.com/office/word/2010/wordml" xmlns:w15="http://schemas.microsoft.com/office/word/2012/wordml" xmlns:w16se="http://schemas.microsoft.com/office/word/2015/wordml/symex" xmlns:wpg="http://schemas.microsoft.com/office/word/2010/wordprocessingGroup" xmlns:wpi="http://schemas.microsoft.com/office/word/2010/wordprocessingInk" xmlns:wne="http://schemas.microsoft.com/office/word/2006/wordml" xmlns:wps="http://schemas.microsoft.com/office/word/2010/wordprocessingShape" mc:Ignorable="w14 w15 w16se wp14">
   <w:body>
     <w:tbl>
       <w:tblPr>
@@ -48,10 +48,10 @@
                   <v:path o:extrusionok="f" gradientshapeok="t" o:connecttype="rect"/>
                   <o:lock v:ext="edit" aspectratio="t"/>
                 </v:shapetype>
-                <v:shape id="_x0000_i1025" type="#_x0000_t75" style="width:65.9pt;height:80.85pt" o:ole="" fillcolor="window">
+                <v:shape id="_x0000_i1025" type="#_x0000_t75" style="width:66pt;height:81pt" o:ole="" fillcolor="window">
                   <v:imagedata r:id="rId6" o:title=""/>
                 </v:shape>
-                <o:OLEObject Type="Embed" ProgID="Word.Picture.8" ShapeID="_x0000_i1025" DrawAspect="Content" ObjectID="_1529074643" r:id="rId7"/>
+                <o:OLEObject Type="Embed" ProgID="Word.Picture.8" ShapeID="_x0000_i1025" DrawAspect="Content" ObjectID="_1532978437" r:id="rId7"/>
               </w:object>
             </w:r>
           </w:p>
@@ -134,10 +134,10 @@
             </w:pPr>
             <w:r>
               <w:object w:dxaOrig="1176" w:dyaOrig="1056">
-                <v:shape id="_x0000_i1026" type="#_x0000_t75" style="width:59.75pt;height:64.55pt" o:ole="">
+                <v:shape id="_x0000_i1026" type="#_x0000_t75" style="width:60pt;height:64.5pt" o:ole="">
                   <v:imagedata r:id="rId8" o:title=""/>
                 </v:shape>
-                <o:OLEObject Type="Embed" ProgID="PBrush" ShapeID="_x0000_i1026" DrawAspect="Content" ObjectID="_1529074644" r:id="rId9"/>
+                <o:OLEObject Type="Embed" ProgID="PBrush" ShapeID="_x0000_i1026" DrawAspect="Content" ObjectID="_1532978438" r:id="rId9"/>
               </w:object>
             </w:r>
           </w:p>
@@ -4494,9 +4494,6 @@
         </w:rPr>
       </w:pPr>
       <w:r>
-        <w:rPr>
-          <w:lang w:val="en-US" w:eastAsia="en-US"/>
-        </w:rPr>
         <w:lastRenderedPageBreak/>
         <w:drawing>
           <wp:inline distT="0" distB="0" distL="0" distR="0">
@@ -5031,9 +5028,6 @@
         </w:rPr>
       </w:pPr>
       <w:r>
-        <w:rPr>
-          <w:lang w:val="en-US" w:eastAsia="en-US"/>
-        </w:rPr>
         <w:drawing>
           <wp:inline distT="0" distB="0" distL="0" distR="0">
             <wp:extent cx="5274310" cy="4022725"/>
@@ -5289,9 +5283,6 @@
     <w:p/>
     <w:p>
       <w:r>
-        <w:rPr>
-          <w:lang w:val="en-US" w:eastAsia="en-US"/>
-        </w:rPr>
         <w:lastRenderedPageBreak/>
         <w:drawing>
           <wp:inline distT="0" distB="0" distL="0" distR="0">
@@ -5474,9 +5465,6 @@
     </w:p>
     <w:p>
       <w:r>
-        <w:rPr>
-          <w:lang w:val="en-US" w:eastAsia="en-US"/>
-        </w:rPr>
         <w:lastRenderedPageBreak/>
         <w:drawing>
           <wp:inline distT="0" distB="0" distL="0" distR="0">
@@ -6731,8 +6719,6 @@
       <w:r>
         <w:t xml:space="preserve"> </w:t>
       </w:r>
-      <w:bookmarkStart w:id="0" w:name="_GoBack"/>
-      <w:bookmarkEnd w:id="0"/>
       <w:r>
         <w:rPr>
           <w:lang w:val="en-US"/>
@@ -8488,40 +8474,154 @@
       </w:pPr>
       <w:r>
         <w:rPr>
+          <w:b/>
           <w:i/>
           <w:lang w:val="en-US"/>
         </w:rPr>
-        <w:t>Amazon WS</w:t>
-      </w:r>
-      <w:r>
-        <w:rPr>
+        <w:t>Amazon W</w:t>
+      </w:r>
+      <w:r>
+        <w:rPr>
+          <w:b/>
           <w:i/>
           <w:lang w:val="en-US"/>
         </w:rPr>
+        <w:t xml:space="preserve">eb </w:t>
+      </w:r>
+      <w:r>
+        <w:rPr>
+          <w:b/>
+          <w:i/>
+          <w:lang w:val="en-US"/>
+        </w:rPr>
+        <w:t>S</w:t>
+      </w:r>
+      <w:r>
+        <w:rPr>
+          <w:b/>
+          <w:i/>
+          <w:lang w:val="en-US"/>
+        </w:rPr>
+        <w:t>ervices (AWS)</w:t>
+      </w:r>
+      <w:r>
+        <w:rPr>
+          <w:i/>
+          <w:lang w:val="en-US"/>
+        </w:rPr>
+        <w:t xml:space="preserve"> -</w:t>
+      </w:r>
+      <w:r>
+        <w:rPr>
+          <w:i/>
+          <w:lang w:val="en-US"/>
+        </w:rPr>
+        <w:t xml:space="preserve"> </w:t>
+      </w:r>
+      <w:r>
+        <w:rPr>
+          <w:i/>
+          <w:lang w:val="en-US"/>
+        </w:rPr>
+        <w:t xml:space="preserve"> </w:t>
+      </w:r>
+      <w:r>
+        <w:rPr>
+          <w:lang w:val="en-US"/>
+        </w:rPr>
+        <w:t>колекция от отдалечени компютърни услуги, наричани още уеб услуги, които съставят една облачна платформа, предлагана от Amazon.com. Основните услуги са Amazon EC2 и Amazon S3. Тези продукти се предлагат на пазара като услуга за предоставяне на изчислителни мощности по-бързо и по-евтино отколкото ако клиентската фирма трябва сама да създаде физическа сървърна група. AWS се намира в 11 географски региона: Северна Вирджиния, където са базирани мнозинството сървъри, Северна Калифорния, Орегон, Бразилия – Сао Паоло, Европа – Ирландия и Германия, Югоизточна Азия – Сингапур, Източна Азия – Токио и Пекин и Австралия – Сидни. Има и „GovCloud“, базирана в Северозападната част на САЩ, предвидена за американски правителствени клиенти. Съществуват държавни агенции, които вече използват услугата в източния регион на САЩ. Всяка област се съдържа изцяло в рамките на една държава и всички нейни данни и услуги остават в рамките на определения район.</w:t>
+      </w:r>
+    </w:p>
+    <w:p>
+      <w:pPr>
+        <w:rPr>
+          <w:lang w:val="en-US"/>
+        </w:rPr>
+      </w:pPr>
+    </w:p>
+    <w:p>
+      <w:pPr>
+        <w:rPr>
+          <w:lang w:val="en-US"/>
+        </w:rPr>
+      </w:pPr>
+      <w:r>
+        <w:rPr>
+          <w:lang w:val="en-US"/>
+        </w:rPr>
+        <w:t xml:space="preserve">Всеки регион има множество достъпни зони, които са обособени центрове за данни, предоставящи AWS услуги. Достъпните зони са изолирани една от друга, за да се предотврати прекъсване на тяхното разпространение между зоните. Няколко услуги действат отвъд достъпните зони, докато други могат да бъдат </w:t>
+      </w:r>
+      <w:r>
+        <w:rPr>
+          <w:lang w:val="en-US"/>
+        </w:rPr>
+        <w:lastRenderedPageBreak/>
+        <w:t>конфигурирани да възпроизведат всички зони за разпространение на търсенето и да се избегне прекъсване от неуспехи. Към декември 2014 г., Amazon Web Services използват 1,4 милиона сървъри в 28 достъпни зони.</w:t>
+      </w:r>
+      <w:r>
+        <w:rPr>
+          <w:lang w:val="en-US"/>
+        </w:rPr>
+        <w:t xml:space="preserve"> [22]</w:t>
+      </w:r>
+    </w:p>
+    <w:p>
+      <w:pPr>
+        <w:rPr>
+          <w:lang w:val="en-US"/>
+        </w:rPr>
+      </w:pPr>
+    </w:p>
+    <w:p>
+      <w:pPr>
+        <w:rPr>
+          <w:lang w:val="en-US"/>
+        </w:rPr>
+      </w:pPr>
+      <w:r>
+        <w:rPr>
+          <w:b/>
+          <w:i/>
+          <w:lang w:val="en-US"/>
+        </w:rPr>
+        <w:t>Microsoft Azure</w:t>
+      </w:r>
+      <w:r>
+        <w:rPr>
+          <w:b/>
+          <w:i/>
+          <w:lang w:val="en-US"/>
+        </w:rPr>
         <w:t xml:space="preserve"> - </w:t>
       </w:r>
-    </w:p>
-    <w:p>
-      <w:pPr>
-        <w:rPr>
-          <w:i/>
-          <w:lang w:val="en-US"/>
-        </w:rPr>
-      </w:pPr>
-      <w:r>
-        <w:rPr>
-          <w:i/>
-          <w:lang w:val="en-US"/>
-        </w:rPr>
-        <w:t>Microsoft Azure</w:t>
-      </w:r>
-    </w:p>
-    <w:p>
-      <w:pPr>
-        <w:rPr>
-          <w:lang w:val="en-US"/>
-        </w:rPr>
-      </w:pPr>
+      <w:r>
+        <w:rPr>
+          <w:lang w:val="en-US"/>
+        </w:rPr>
+        <w:t>платформа за облачни и инфраструктурни изчисления създадена от Майкрософт през 2010, позволяваща за създаването, доставянено и управлението на приложения и услуги чрез световна мрежа, управлявана в големи изчислителни центрове на Майкрософт.</w:t>
+      </w:r>
+    </w:p>
+    <w:p>
+      <w:pPr>
+        <w:rPr>
+          <w:lang w:val="en-US"/>
+        </w:rPr>
+      </w:pPr>
+      <w:r>
+        <w:rPr>
+          <w:lang w:val="en-US"/>
+        </w:rPr>
+        <w:t>Майкрософт Azure предоставя всички модерни услуги на пазара, като PaaS (платформа като услуга), IaaS (инфраструкура като услуга), SaaS (софтуер като услуга) и др. Освен това се поддържат различни езици и платформи за разработка, бъдейки както специфични за екосистемата за Майкрософт така и от трети страни.</w:t>
+      </w:r>
+    </w:p>
+    <w:p>
+      <w:r>
+        <w:t>В момента някои от най-използваните услуги са следните – мобилни услуги, услуги за съхранение, медийни услуги, мрежи за доставяне на съдържание и др.</w:t>
+      </w:r>
+    </w:p>
+    <w:p>
+      <w:bookmarkStart w:id="0" w:name="_GoBack"/>
+      <w:bookmarkEnd w:id="0"/>
     </w:p>
     <w:p>
       <w:pPr>
@@ -9103,12 +9203,41 @@
     <w:p>
       <w:pPr>
         <w:spacing w:line="312" w:lineRule="auto"/>
+        <w:rPr>
+          <w:lang w:val="en-US"/>
+        </w:rPr>
       </w:pPr>
       <w:r>
         <w:rPr>
           <w:lang w:val="en-US"/>
         </w:rPr>
         <w:t>[22]</w:t>
+      </w:r>
+      <w:r>
+        <w:rPr>
+          <w:lang w:val="en-US"/>
+        </w:rPr>
+        <w:t xml:space="preserve"> - </w:t>
+      </w:r>
+      <w:hyperlink r:id="rId38" w:history="1">
+        <w:r>
+          <w:rPr>
+            <w:rStyle w:val="Hyperlink"/>
+            <w:lang w:val="en-US"/>
+          </w:rPr>
+          <w:t>https://en.wikipedia.org/wiki/Amazon_Web_Services</w:t>
+        </w:r>
+      </w:hyperlink>
+    </w:p>
+    <w:p>
+      <w:pPr>
+        <w:spacing w:line="312" w:lineRule="auto"/>
+      </w:pPr>
+      <w:r>
+        <w:rPr>
+          <w:lang w:val="en-US"/>
+        </w:rPr>
+        <w:t xml:space="preserve">[23] - </w:t>
       </w:r>
     </w:p>
     <w:p>
@@ -9138,7 +9267,7 @@
 </file>
 
 <file path=word/numbering.xml><?xml version="1.0" encoding="utf-8"?>
-<w:numbering xmlns:wpc="http://schemas.microsoft.com/office/word/2010/wordprocessingCanvas" xmlns:mc="http://schemas.openxmlformats.org/markup-compatibility/2006" xmlns:o="urn:schemas-microsoft-com:office:office" xmlns:r="http://schemas.openxmlformats.org/officeDocument/2006/relationships" xmlns:m="http://schemas.openxmlformats.org/officeDocument/2006/math" xmlns:v="urn:schemas-microsoft-com:vml" xmlns:wp14="http://schemas.microsoft.com/office/word/2010/wordprocessingDrawing" xmlns:wp="http://schemas.openxmlformats.org/drawingml/2006/wordprocessingDrawing" xmlns:w10="urn:schemas-microsoft-com:office:word" xmlns:w="http://schemas.openxmlformats.org/wordprocessingml/2006/main" xmlns:w14="http://schemas.microsoft.com/office/word/2010/wordml" xmlns:w15="http://schemas.microsoft.com/office/word/2012/wordml" xmlns:wpg="http://schemas.microsoft.com/office/word/2010/wordprocessingGroup" xmlns:wpi="http://schemas.microsoft.com/office/word/2010/wordprocessingInk" xmlns:wne="http://schemas.microsoft.com/office/word/2006/wordml" xmlns:wps="http://schemas.microsoft.com/office/word/2010/wordprocessingShape" mc:Ignorable="w14 w15 wp14">
+<w:numbering xmlns:wpc="http://schemas.microsoft.com/office/word/2010/wordprocessingCanvas" xmlns:cx="http://schemas.microsoft.com/office/drawing/2014/chartex" xmlns:cx1="http://schemas.microsoft.com/office/drawing/2015/9/8/chartex" xmlns:cx2="http://schemas.microsoft.com/office/drawing/2015/10/21/chartex" xmlns:mc="http://schemas.openxmlformats.org/markup-compatibility/2006" xmlns:o="urn:schemas-microsoft-com:office:office" xmlns:r="http://schemas.openxmlformats.org/officeDocument/2006/relationships" xmlns:m="http://schemas.openxmlformats.org/officeDocument/2006/math" xmlns:v="urn:schemas-microsoft-com:vml" xmlns:wp14="http://schemas.microsoft.com/office/word/2010/wordprocessingDrawing" xmlns:wp="http://schemas.openxmlformats.org/drawingml/2006/wordprocessingDrawing" xmlns:w10="urn:schemas-microsoft-com:office:word" xmlns:w="http://schemas.openxmlformats.org/wordprocessingml/2006/main" xmlns:w14="http://schemas.microsoft.com/office/word/2010/wordml" xmlns:w15="http://schemas.microsoft.com/office/word/2012/wordml" xmlns:w16se="http://schemas.microsoft.com/office/word/2015/wordml/symex" xmlns:wpg="http://schemas.microsoft.com/office/word/2010/wordprocessingGroup" xmlns:wpi="http://schemas.microsoft.com/office/word/2010/wordprocessingInk" xmlns:wne="http://schemas.microsoft.com/office/word/2006/wordml" xmlns:wps="http://schemas.microsoft.com/office/word/2010/wordprocessingShape" mc:Ignorable="w14 w15 w16se wp14">
   <w:abstractNum w:abstractNumId="0" w15:restartNumberingAfterBreak="0">
     <w:nsid w:val="0A005A10"/>
     <w:multiLevelType w:val="hybridMultilevel"/>
@@ -11390,7 +11519,7 @@
 </file>
 
 <file path=word/styles.xml><?xml version="1.0" encoding="utf-8"?>
-<w:styles xmlns:mc="http://schemas.openxmlformats.org/markup-compatibility/2006" xmlns:r="http://schemas.openxmlformats.org/officeDocument/2006/relationships" xmlns:w="http://schemas.openxmlformats.org/wordprocessingml/2006/main" xmlns:w14="http://schemas.microsoft.com/office/word/2010/wordml" xmlns:w15="http://schemas.microsoft.com/office/word/2012/wordml" mc:Ignorable="w14 w15">
+<w:styles xmlns:mc="http://schemas.openxmlformats.org/markup-compatibility/2006" xmlns:r="http://schemas.openxmlformats.org/officeDocument/2006/relationships" xmlns:w="http://schemas.openxmlformats.org/wordprocessingml/2006/main" xmlns:w14="http://schemas.microsoft.com/office/word/2010/wordml" xmlns:w15="http://schemas.microsoft.com/office/word/2012/wordml" xmlns:w16se="http://schemas.microsoft.com/office/word/2015/wordml/symex" mc:Ignorable="w14 w15 w16se">
   <w:docDefaults>
     <w:rPrDefault>
       <w:rPr>
@@ -11400,7 +11529,7 @@
     </w:rPrDefault>
     <w:pPrDefault/>
   </w:docDefaults>
-  <w:latentStyles w:defLockedState="0" w:defUIPriority="0" w:defSemiHidden="0" w:defUnhideWhenUsed="0" w:defQFormat="0" w:count="371">
+  <w:latentStyles w:defLockedState="0" w:defUIPriority="0" w:defSemiHidden="0" w:defUnhideWhenUsed="0" w:defQFormat="0" w:count="372">
     <w:lsdException w:name="Normal" w:qFormat="1"/>
     <w:lsdException w:name="heading 1" w:qFormat="1"/>
     <w:lsdException w:name="heading 2" w:semiHidden="1" w:unhideWhenUsed="1" w:qFormat="1"/>
@@ -11416,7 +11545,8 @@
     <w:lsdException w:name="Subtitle" w:qFormat="1"/>
     <w:lsdException w:name="Strong" w:qFormat="1"/>
     <w:lsdException w:name="Emphasis" w:qFormat="1"/>
-    <w:lsdException w:name="Normal Table" w:semiHidden="1" w:unhideWhenUsed="1"/>
+    <w:lsdException w:name="HTML Variable" w:semiHidden="1" w:unhideWhenUsed="1"/>
+    <w:lsdException w:name="Outline List 3" w:semiHidden="1" w:unhideWhenUsed="1"/>
     <w:lsdException w:name="Table Simple 1" w:semiHidden="1" w:unhideWhenUsed="1"/>
     <w:lsdException w:name="Table Simple 2" w:semiHidden="1" w:unhideWhenUsed="1"/>
     <w:lsdException w:name="Table Simple 3" w:semiHidden="1" w:unhideWhenUsed="1"/>
@@ -11458,8 +11588,7 @@
     <w:lsdException w:name="Table Subtle 2" w:semiHidden="1" w:unhideWhenUsed="1"/>
     <w:lsdException w:name="Table Web 1" w:semiHidden="1" w:unhideWhenUsed="1"/>
     <w:lsdException w:name="Table Web 2" w:semiHidden="1" w:unhideWhenUsed="1"/>
-    <w:lsdException w:name="Table Web 3" w:semiHidden="1" w:unhideWhenUsed="1"/>
-    <w:lsdException w:name="Table Theme" w:semiHidden="1" w:unhideWhenUsed="1"/>
+    <w:lsdException w:name="Balloon Text" w:semiHidden="1" w:unhideWhenUsed="1"/>
     <w:lsdException w:name="Placeholder Text" w:semiHidden="1" w:uiPriority="99"/>
     <w:lsdException w:name="No Spacing" w:uiPriority="1" w:qFormat="1"/>
     <w:lsdException w:name="Light Shading" w:uiPriority="60"/>
@@ -11675,6 +11804,7 @@
     <w:lsdException w:name="List Table 5 Dark Accent 6" w:uiPriority="50"/>
     <w:lsdException w:name="List Table 6 Colorful Accent 6" w:uiPriority="51"/>
     <w:lsdException w:name="List Table 7 Colorful Accent 6" w:uiPriority="52"/>
+    <w:lsdException w:name="Mention" w:semiHidden="1" w:uiPriority="99" w:unhideWhenUsed="1"/>
   </w:latentStyles>
   <w:style w:type="paragraph" w:default="1" w:styleId="Normal">
     <w:name w:val="Normal"/>
@@ -12091,7 +12221,7 @@
 </file>
 
 <file path=customXml/itemProps1.xml><?xml version="1.0" encoding="utf-8"?>
-<ds:datastoreItem xmlns:ds="http://schemas.openxmlformats.org/officeDocument/2006/customXml" ds:itemID="{6E626BE7-3779-4264-A2C7-C5398249EC76}">
+<ds:datastoreItem xmlns:ds="http://schemas.openxmlformats.org/officeDocument/2006/customXml" ds:itemID="{D6B74208-A22A-4E27-BC98-9A1DAF4F9498}">
   <ds:schemaRefs>
     <ds:schemaRef ds:uri="http://schemas.openxmlformats.org/officeDocument/2006/bibliography"/>
   </ds:schemaRefs>

</xml_diff>

<commit_message>
added docs for web api
</commit_message>
<xml_diff>
--- a/docs/thesis.docx
+++ b/docs/thesis.docx
@@ -51,7 +51,7 @@
                 <v:shape id="_x0000_i1025" type="#_x0000_t75" style="width:66pt;height:81pt" o:ole="" fillcolor="window">
                   <v:imagedata r:id="rId6" o:title=""/>
                 </v:shape>
-                <o:OLEObject Type="Embed" ProgID="Word.Picture.8" ShapeID="_x0000_i1025" DrawAspect="Content" ObjectID="_1533064778" r:id="rId7"/>
+                <o:OLEObject Type="Embed" ProgID="Word.Picture.8" ShapeID="_x0000_i1025" DrawAspect="Content" ObjectID="_1533064912" r:id="rId7"/>
               </w:object>
             </w:r>
           </w:p>
@@ -137,7 +137,7 @@
                 <v:shape id="_x0000_i1026" type="#_x0000_t75" style="width:60pt;height:64.5pt" o:ole="">
                   <v:imagedata r:id="rId8" o:title=""/>
                 </v:shape>
-                <o:OLEObject Type="Embed" ProgID="PBrush" ShapeID="_x0000_i1026" DrawAspect="Content" ObjectID="_1533064779" r:id="rId9"/>
+                <o:OLEObject Type="Embed" ProgID="PBrush" ShapeID="_x0000_i1026" DrawAspect="Content" ObjectID="_1533064913" r:id="rId9"/>
               </w:object>
             </w:r>
           </w:p>
@@ -9230,15 +9230,43 @@
         </w:rPr>
         <w:t xml:space="preserve"> - </w:t>
       </w:r>
+      <w:r>
+        <w:rPr>
+          <w:lang w:val="en-US"/>
+        </w:rPr>
+        <w:t>безплатна и с отворен код рамка за клиентски уеб проложения. Bootstrap съдържа HTML и CSS, дизайнерски шаблони за форми, бутоно, навигации и други компоненти от потребителския интерфейс. Рамката улеснява изключително много изработването на така наречените уеб проложения с responsive дизайн.</w:t>
+      </w:r>
+    </w:p>
+    <w:p>
+      <w:pPr>
+        <w:rPr>
+          <w:b/>
+          <w:lang w:val="en-US"/>
+        </w:rPr>
+      </w:pPr>
       <w:bookmarkStart w:id="0" w:name="_GoBack"/>
-      <w:bookmarkEnd w:id="0"/>
-      <w:r>
-        <w:rPr>
-          <w:lang w:val="en-US"/>
-        </w:rPr>
-        <w:t>безплатна и с отворен код рамка за клиентски уеб проложения. Bootstrap съдържа HTML и CSS, дизайнерски шаблони за форми, бутоно, навигации и други компоненти от потребителския интерфейс. Рамката улеснява изключително много изработването на така наречените уеб проложения с responsive дизайн.</w:t>
-      </w:r>
-    </w:p>
+      <w:r>
+        <w:rPr>
+          <w:b/>
+          <w:lang w:val="en-US"/>
+        </w:rPr>
+        <w:t xml:space="preserve">3.3.4 </w:t>
+      </w:r>
+      <w:r>
+        <w:rPr>
+          <w:b/>
+        </w:rPr>
+        <w:t xml:space="preserve">Платформа за разработка на сървърни приложения </w:t>
+      </w:r>
+      <w:r>
+        <w:rPr>
+          <w:b/>
+          <w:lang w:val="en-US"/>
+        </w:rPr>
+        <w:t>– ASP.NET Web Api</w:t>
+      </w:r>
+    </w:p>
+    <w:bookmarkEnd w:id="0"/>
     <w:p>
       <w:pPr>
         <w:rPr>
@@ -12825,7 +12853,7 @@
 </file>
 
 <file path=customXml/itemProps1.xml><?xml version="1.0" encoding="utf-8"?>
-<ds:datastoreItem xmlns:ds="http://schemas.openxmlformats.org/officeDocument/2006/customXml" ds:itemID="{0EB0BE6A-DB2F-421D-AE17-53CDACB6CC79}">
+<ds:datastoreItem xmlns:ds="http://schemas.openxmlformats.org/officeDocument/2006/customXml" ds:itemID="{F211D918-82E7-42DF-A530-5705F854414F}">
   <ds:schemaRefs>
     <ds:schemaRef ds:uri="http://schemas.openxmlformats.org/officeDocument/2006/bibliography"/>
   </ds:schemaRefs>

</xml_diff>

<commit_message>
Some stylings fixes in the docs.
</commit_message>
<xml_diff>
--- a/docs/thesis.docx
+++ b/docs/thesis.docx
@@ -52,7 +52,7 @@
                 <v:shape id="_x0000_i1025" type="#_x0000_t75" style="width:66.25pt;height:80.65pt" o:ole="" fillcolor="window">
                   <v:imagedata r:id="rId6" o:title=""/>
                 </v:shape>
-                <o:OLEObject Type="Embed" ProgID="Word.Picture.8" ShapeID="_x0000_i1025" DrawAspect="Content" ObjectID="_1533915245" r:id="rId7"/>
+                <o:OLEObject Type="Embed" ProgID="Word.Picture.8" ShapeID="_x0000_i1025" DrawAspect="Content" ObjectID="_1533915929" r:id="rId7"/>
               </w:object>
             </w:r>
           </w:p>
@@ -138,7 +138,7 @@
                 <v:shape id="_x0000_i1026" type="#_x0000_t75" style="width:59.9pt;height:64.5pt" o:ole="">
                   <v:imagedata r:id="rId8" o:title=""/>
                 </v:shape>
-                <o:OLEObject Type="Embed" ProgID="PBrush" ShapeID="_x0000_i1026" DrawAspect="Content" ObjectID="_1533915246" r:id="rId9"/>
+                <o:OLEObject Type="Embed" ProgID="PBrush" ShapeID="_x0000_i1026" DrawAspect="Content" ObjectID="_1533915930" r:id="rId9"/>
               </w:object>
             </w:r>
           </w:p>
@@ -177,7 +177,7 @@
     <w:p>
       <w:pPr>
         <w:spacing w:before="120" w:after="120"/>
-        <w:jc w:val="both"/>
+        <w:jc w:val="center"/>
         <w:rPr>
           <w:b/>
           <w:sz w:val="64"/>
@@ -196,7 +196,7 @@
     <w:p>
       <w:pPr>
         <w:spacing w:before="120" w:after="120"/>
-        <w:jc w:val="both"/>
+        <w:jc w:val="center"/>
         <w:rPr>
           <w:lang w:val="ru-RU"/>
         </w:rPr>
@@ -205,7 +205,7 @@
     <w:p>
       <w:pPr>
         <w:spacing w:before="120" w:after="120"/>
-        <w:jc w:val="both"/>
+        <w:jc w:val="center"/>
         <w:rPr>
           <w:lang w:val="ru-RU"/>
         </w:rPr>
@@ -214,12 +214,14 @@
     <w:p>
       <w:pPr>
         <w:spacing w:before="120" w:after="120"/>
-        <w:jc w:val="both"/>
+        <w:jc w:val="center"/>
         <w:rPr>
           <w:sz w:val="32"/>
           <w:szCs w:val="32"/>
         </w:rPr>
       </w:pPr>
+      <w:bookmarkStart w:id="0" w:name="_GoBack"/>
+      <w:bookmarkEnd w:id="0"/>
       <w:r>
         <w:rPr>
           <w:sz w:val="32"/>
@@ -231,7 +233,7 @@
     <w:p>
       <w:pPr>
         <w:spacing w:before="120" w:after="120"/>
-        <w:jc w:val="both"/>
+        <w:jc w:val="center"/>
         <w:rPr>
           <w:sz w:val="32"/>
           <w:szCs w:val="32"/>
@@ -241,7 +243,7 @@
     <w:p>
       <w:pPr>
         <w:spacing w:before="120" w:after="120"/>
-        <w:jc w:val="both"/>
+        <w:jc w:val="center"/>
         <w:rPr>
           <w:sz w:val="48"/>
           <w:szCs w:val="48"/>
@@ -2963,8 +2965,6 @@
         </w:rPr>
         <w:br w:type="page"/>
       </w:r>
-      <w:bookmarkStart w:id="0" w:name="_GoBack"/>
-      <w:bookmarkEnd w:id="0"/>
       <w:r>
         <w:rPr>
           <w:b/>
@@ -2992,7 +2992,13 @@
         <w:rPr>
           <w:b/>
         </w:rPr>
-        <w:t>Актуалност на проблема и мотивация (0,5-1стр.)</w:t>
+        <w:t>Акт</w:t>
+      </w:r>
+      <w:r>
+        <w:rPr>
+          <w:b/>
+        </w:rPr>
+        <w:t>уалност на проблема и мотивация</w:t>
       </w:r>
     </w:p>
     <w:p>
@@ -3362,7 +3368,13 @@
         <w:rPr>
           <w:b/>
         </w:rPr>
-        <w:t>Цел и задачи на дипломната работа (1-2стр.)</w:t>
+        <w:t>Цел и з</w:t>
+      </w:r>
+      <w:r>
+        <w:rPr>
+          <w:b/>
+        </w:rPr>
+        <w:t>адачи на дипломната работа</w:t>
       </w:r>
     </w:p>
     <w:p>
@@ -4973,18 +4985,45 @@
     <w:p>
       <w:pPr>
         <w:jc w:val="both"/>
-      </w:pPr>
-      <w:r>
+        <w:rPr>
+          <w:i/>
+        </w:rPr>
+      </w:pPr>
+      <w:r>
+        <w:rPr>
+          <w:b/>
+        </w:rPr>
         <w:t>Фигура</w:t>
       </w:r>
       <w:r>
-        <w:t xml:space="preserve"> 1.</w:t>
-      </w:r>
-      <w:r>
-        <w:t xml:space="preserve"> Текущ п</w:t>
-      </w:r>
-      <w:r>
+        <w:rPr>
+          <w:b/>
+        </w:rPr>
+        <w:t xml:space="preserve"> 1</w:t>
+      </w:r>
+      <w:r>
+        <w:t>.</w:t>
+      </w:r>
+      <w:r>
+        <w:t xml:space="preserve"> </w:t>
+      </w:r>
+      <w:r>
+        <w:rPr>
+          <w:i/>
+        </w:rPr>
+        <w:t>Текущ п</w:t>
+      </w:r>
+      <w:r>
+        <w:rPr>
+          <w:i/>
+        </w:rPr>
         <w:t>роцес за заявяване на отпуск</w:t>
+      </w:r>
+      <w:r>
+        <w:rPr>
+          <w:i/>
+        </w:rPr>
+        <w:t>.</w:t>
       </w:r>
     </w:p>
     <w:p>
@@ -5622,16 +5661,38 @@
         <w:jc w:val="both"/>
       </w:pPr>
       <w:r>
-        <w:t xml:space="preserve">Фигура 2. Изглед към </w:t>
-      </w:r>
-      <w:r>
-        <w:rPr>
+        <w:rPr>
+          <w:b/>
+        </w:rPr>
+        <w:t>Фигура 2.</w:t>
+      </w:r>
+      <w:r>
+        <w:t xml:space="preserve"> </w:t>
+      </w:r>
+      <w:r>
+        <w:rPr>
+          <w:i/>
+        </w:rPr>
+        <w:t xml:space="preserve">Изглед към </w:t>
+      </w:r>
+      <w:r>
+        <w:rPr>
+          <w:i/>
           <w:lang w:val="en-US"/>
         </w:rPr>
         <w:t xml:space="preserve">TrackStart Time Off </w:t>
       </w:r>
       <w:r>
+        <w:rPr>
+          <w:i/>
+        </w:rPr>
         <w:t>системата</w:t>
+      </w:r>
+      <w:r>
+        <w:rPr>
+          <w:i/>
+        </w:rPr>
+        <w:t>.</w:t>
       </w:r>
     </w:p>
     <w:p>
@@ -5935,12 +5996,30 @@
     <w:p>
       <w:pPr>
         <w:jc w:val="both"/>
-      </w:pPr>
-      <w:r>
-        <w:t xml:space="preserve">Фигура 3. Изглед към системата </w:t>
-      </w:r>
-      <w:r>
-        <w:t>CWS TimeOut</w:t>
+        <w:rPr>
+          <w:i/>
+        </w:rPr>
+      </w:pPr>
+      <w:r>
+        <w:rPr>
+          <w:b/>
+        </w:rPr>
+        <w:t>Фигура 3.</w:t>
+      </w:r>
+      <w:r>
+        <w:t xml:space="preserve"> </w:t>
+      </w:r>
+      <w:r>
+        <w:rPr>
+          <w:i/>
+        </w:rPr>
+        <w:t>Изглед към системата CWS TimeOut</w:t>
+      </w:r>
+      <w:r>
+        <w:rPr>
+          <w:i/>
+        </w:rPr>
+        <w:t>.</w:t>
       </w:r>
     </w:p>
     <w:p>
@@ -6160,18 +6239,34 @@
     <w:p>
       <w:pPr>
         <w:jc w:val="both"/>
-        <w:rPr>
-          <w:lang w:val="en-US"/>
-        </w:rPr>
-      </w:pPr>
-      <w:r>
-        <w:t xml:space="preserve">Фигура 4. Изглед към </w:t>
-      </w:r>
-      <w:r>
-        <w:rPr>
+      </w:pPr>
+      <w:r>
+        <w:rPr>
+          <w:b/>
+        </w:rPr>
+        <w:t>Фигура 4.</w:t>
+      </w:r>
+      <w:r>
+        <w:t xml:space="preserve"> </w:t>
+      </w:r>
+      <w:r>
+        <w:rPr>
+          <w:i/>
+        </w:rPr>
+        <w:t xml:space="preserve">Изглед към </w:t>
+      </w:r>
+      <w:r>
+        <w:rPr>
+          <w:i/>
           <w:lang w:val="en-US"/>
         </w:rPr>
         <w:t>DataBasics Time Off</w:t>
+      </w:r>
+      <w:r>
+        <w:rPr>
+          <w:i/>
+        </w:rPr>
+        <w:t>.</w:t>
       </w:r>
     </w:p>
     <w:p>
@@ -6327,7 +6422,19 @@
           <w:lang w:val="ru-RU"/>
         </w:rPr>
         <w:lastRenderedPageBreak/>
-        <w:t xml:space="preserve">Следващата таблица </w:t>
+        <w:t>Следващата таблица</w:t>
+      </w:r>
+      <w:r>
+        <w:rPr>
+          <w:lang w:val="en-US"/>
+        </w:rPr>
+        <w:t xml:space="preserve"> 1,</w:t>
+      </w:r>
+      <w:r>
+        <w:rPr>
+          <w:lang w:val="ru-RU"/>
+        </w:rPr>
+        <w:t xml:space="preserve"> </w:t>
       </w:r>
       <w:r>
         <w:rPr>
@@ -7134,7 +7241,30 @@
       <w:pPr>
         <w:jc w:val="both"/>
         <w:rPr>
-          <w:lang w:val="ru-RU"/>
+          <w:i/>
+        </w:rPr>
+      </w:pPr>
+      <w:r>
+        <w:rPr>
+          <w:b/>
+        </w:rPr>
+        <w:t>Таблица 1.</w:t>
+      </w:r>
+      <w:r>
+        <w:t xml:space="preserve"> </w:t>
+      </w:r>
+      <w:r>
+        <w:rPr>
+          <w:i/>
+        </w:rPr>
+        <w:t>Сравнителен анализ за различните системи.</w:t>
+      </w:r>
+    </w:p>
+    <w:p>
+      <w:pPr>
+        <w:jc w:val="both"/>
+        <w:rPr>
+          <w:i/>
         </w:rPr>
       </w:pPr>
     </w:p>
@@ -31694,9 +31824,30 @@
     <w:p>
       <w:pPr>
         <w:jc w:val="both"/>
-      </w:pPr>
-      <w:r>
-        <w:t>Фигура 21. Изглед към страницата „Често задавани въпроси“</w:t>
+        <w:rPr>
+          <w:i/>
+        </w:rPr>
+      </w:pPr>
+      <w:r>
+        <w:rPr>
+          <w:b/>
+        </w:rPr>
+        <w:t>Фигура 21.</w:t>
+      </w:r>
+      <w:r>
+        <w:t xml:space="preserve"> </w:t>
+      </w:r>
+      <w:r>
+        <w:rPr>
+          <w:i/>
+        </w:rPr>
+        <w:t>Изглед към страницата „Често задавани въпроси“</w:t>
+      </w:r>
+      <w:r>
+        <w:rPr>
+          <w:i/>
+        </w:rPr>
+        <w:t>.</w:t>
       </w:r>
     </w:p>
     <w:p>
@@ -32049,37 +32200,7 @@
           <w:sz w:val="28"/>
           <w:lang w:val="ru-RU"/>
         </w:rPr>
-        <w:t xml:space="preserve"> и </w:t>
-      </w:r>
-      <w:r>
-        <w:rPr>
-          <w:b/>
-          <w:sz w:val="28"/>
-          <w:lang w:val="ru-RU"/>
-        </w:rPr>
-        <w:t xml:space="preserve">(евентуално) </w:t>
-      </w:r>
-      <w:r>
-        <w:rPr>
-          <w:b/>
-          <w:sz w:val="28"/>
-          <w:lang w:val="ru-RU"/>
-        </w:rPr>
-        <w:t>внедряване</w:t>
-      </w:r>
-      <w:r>
-        <w:rPr>
-          <w:b/>
-          <w:sz w:val="28"/>
-          <w:lang w:val="ru-RU"/>
-        </w:rPr>
-        <w:t xml:space="preserve"> </w:t>
-      </w:r>
-      <w:r>
-        <w:rPr>
-          <w:lang w:val="ru-RU"/>
-        </w:rPr>
-        <w:t>(10-15стр.)</w:t>
+        <w:t xml:space="preserve"> и внедряване</w:t>
       </w:r>
     </w:p>
     <w:p>
@@ -36347,20 +36468,30 @@
       <w:pPr>
         <w:jc w:val="both"/>
         <w:rPr>
-          <w:lang w:val="en-US"/>
-        </w:rPr>
-      </w:pPr>
-      <w:r>
-        <w:rPr>
+          <w:b/>
+          <w:lang w:val="en-US"/>
+        </w:rPr>
+      </w:pPr>
+      <w:r>
+        <w:rPr>
+          <w:b/>
           <w:lang w:val="ru-RU"/>
         </w:rPr>
         <w:t xml:space="preserve">Таблица </w:t>
       </w:r>
       <w:r>
         <w:rPr>
-          <w:lang w:val="en-US"/>
-        </w:rPr>
-        <w:t>#.</w:t>
+          <w:b/>
+          <w:lang w:val="en-US"/>
+        </w:rPr>
+        <w:t>2</w:t>
+      </w:r>
+      <w:r>
+        <w:rPr>
+          <w:b/>
+          <w:lang w:val="en-US"/>
+        </w:rPr>
+        <w:t>.</w:t>
       </w:r>
     </w:p>
     <w:p>
@@ -36620,15 +36751,29 @@
     <w:p>
       <w:pPr>
         <w:jc w:val="both"/>
-      </w:pPr>
-      <w:r>
+        <w:rPr>
+          <w:b/>
+        </w:rPr>
+      </w:pPr>
+      <w:r>
+        <w:rPr>
+          <w:b/>
+        </w:rPr>
         <w:t xml:space="preserve">Таблица </w:t>
       </w:r>
       <w:r>
         <w:rPr>
-          <w:lang w:val="en-US"/>
-        </w:rPr>
-        <w:t>#.</w:t>
+          <w:b/>
+          <w:lang w:val="en-US"/>
+        </w:rPr>
+        <w:t>3</w:t>
+      </w:r>
+      <w:r>
+        <w:rPr>
+          <w:b/>
+          <w:lang w:val="en-US"/>
+        </w:rPr>
+        <w:t>.</w:t>
       </w:r>
     </w:p>
     <w:p>
@@ -36981,16 +37126,30 @@
     <w:p>
       <w:pPr>
         <w:jc w:val="both"/>
-      </w:pPr>
-      <w:r>
+        <w:rPr>
+          <w:b/>
+        </w:rPr>
+      </w:pPr>
+      <w:r>
+        <w:rPr>
+          <w:b/>
+        </w:rPr>
         <w:lastRenderedPageBreak/>
         <w:t xml:space="preserve">Таблица </w:t>
       </w:r>
       <w:r>
         <w:rPr>
-          <w:lang w:val="en-US"/>
-        </w:rPr>
-        <w:t>#.</w:t>
+          <w:b/>
+          <w:lang w:val="en-US"/>
+        </w:rPr>
+        <w:t>4</w:t>
+      </w:r>
+      <w:r>
+        <w:rPr>
+          <w:b/>
+          <w:lang w:val="en-US"/>
+        </w:rPr>
+        <w:t>.</w:t>
       </w:r>
     </w:p>
     <w:p>
@@ -37331,17 +37490,29 @@
       <w:pPr>
         <w:jc w:val="both"/>
         <w:rPr>
-          <w:lang w:val="en-US"/>
-        </w:rPr>
-      </w:pPr>
-      <w:r>
+          <w:b/>
+          <w:lang w:val="en-US"/>
+        </w:rPr>
+      </w:pPr>
+      <w:r>
+        <w:rPr>
+          <w:b/>
+        </w:rPr>
         <w:t xml:space="preserve">Таблица </w:t>
       </w:r>
       <w:r>
         <w:rPr>
-          <w:lang w:val="en-US"/>
-        </w:rPr>
-        <w:t>#.</w:t>
+          <w:b/>
+          <w:lang w:val="en-US"/>
+        </w:rPr>
+        <w:t>5</w:t>
+      </w:r>
+      <w:r>
+        <w:rPr>
+          <w:b/>
+          <w:lang w:val="en-US"/>
+        </w:rPr>
+        <w:t>.</w:t>
       </w:r>
     </w:p>
     <w:p>
@@ -37613,15 +37784,29 @@
     <w:p>
       <w:pPr>
         <w:jc w:val="both"/>
-      </w:pPr>
-      <w:r>
+        <w:rPr>
+          <w:b/>
+        </w:rPr>
+      </w:pPr>
+      <w:r>
+        <w:rPr>
+          <w:b/>
+        </w:rPr>
         <w:t xml:space="preserve">Таблица </w:t>
       </w:r>
       <w:r>
         <w:rPr>
-          <w:lang w:val="en-US"/>
-        </w:rPr>
-        <w:t>#.</w:t>
+          <w:b/>
+          <w:lang w:val="en-US"/>
+        </w:rPr>
+        <w:t>6</w:t>
+      </w:r>
+      <w:r>
+        <w:rPr>
+          <w:b/>
+          <w:lang w:val="en-US"/>
+        </w:rPr>
+        <w:t>.</w:t>
       </w:r>
     </w:p>
     <w:p>
@@ -37902,17 +38087,29 @@
       <w:pPr>
         <w:jc w:val="both"/>
         <w:rPr>
-          <w:lang w:val="en-US"/>
-        </w:rPr>
-      </w:pPr>
-      <w:r>
+          <w:b/>
+          <w:lang w:val="en-US"/>
+        </w:rPr>
+      </w:pPr>
+      <w:r>
+        <w:rPr>
+          <w:b/>
+        </w:rPr>
         <w:t xml:space="preserve">Таблица </w:t>
       </w:r>
       <w:r>
         <w:rPr>
-          <w:lang w:val="en-US"/>
-        </w:rPr>
-        <w:t>#.</w:t>
+          <w:b/>
+          <w:lang w:val="en-US"/>
+        </w:rPr>
+        <w:t>7</w:t>
+      </w:r>
+      <w:r>
+        <w:rPr>
+          <w:b/>
+          <w:lang w:val="en-US"/>
+        </w:rPr>
+        <w:t>.</w:t>
       </w:r>
     </w:p>
     <w:p>
@@ -38247,15 +38444,29 @@
     <w:p>
       <w:pPr>
         <w:jc w:val="both"/>
-      </w:pPr>
-      <w:r>
+        <w:rPr>
+          <w:b/>
+        </w:rPr>
+      </w:pPr>
+      <w:r>
+        <w:rPr>
+          <w:b/>
+        </w:rPr>
         <w:t xml:space="preserve">Таблица </w:t>
       </w:r>
       <w:r>
         <w:rPr>
-          <w:lang w:val="en-US"/>
-        </w:rPr>
-        <w:t>#.</w:t>
+          <w:b/>
+          <w:lang w:val="en-US"/>
+        </w:rPr>
+        <w:t>8</w:t>
+      </w:r>
+      <w:r>
+        <w:rPr>
+          <w:b/>
+          <w:lang w:val="en-US"/>
+        </w:rPr>
+        <w:t>.</w:t>
       </w:r>
     </w:p>
     <w:p>
@@ -38533,15 +38744,29 @@
     <w:p>
       <w:pPr>
         <w:jc w:val="both"/>
-      </w:pPr>
-      <w:r>
+        <w:rPr>
+          <w:b/>
+        </w:rPr>
+      </w:pPr>
+      <w:r>
+        <w:rPr>
+          <w:b/>
+        </w:rPr>
         <w:t xml:space="preserve">Таблица </w:t>
       </w:r>
       <w:r>
         <w:rPr>
-          <w:lang w:val="en-US"/>
-        </w:rPr>
-        <w:t>#.</w:t>
+          <w:b/>
+          <w:lang w:val="en-US"/>
+        </w:rPr>
+        <w:t>9</w:t>
+      </w:r>
+      <w:r>
+        <w:rPr>
+          <w:b/>
+          <w:lang w:val="en-US"/>
+        </w:rPr>
+        <w:t>.</w:t>
       </w:r>
     </w:p>
     <w:p>
@@ -38902,15 +39127,29 @@
     <w:p>
       <w:pPr>
         <w:jc w:val="both"/>
-      </w:pPr>
-      <w:r>
+        <w:rPr>
+          <w:b/>
+        </w:rPr>
+      </w:pPr>
+      <w:r>
+        <w:rPr>
+          <w:b/>
+        </w:rPr>
         <w:t xml:space="preserve">Таблица </w:t>
       </w:r>
       <w:r>
         <w:rPr>
-          <w:lang w:val="en-US"/>
-        </w:rPr>
-        <w:t>#.</w:t>
+          <w:b/>
+          <w:lang w:val="en-US"/>
+        </w:rPr>
+        <w:t>10</w:t>
+      </w:r>
+      <w:r>
+        <w:rPr>
+          <w:b/>
+          <w:lang w:val="en-US"/>
+        </w:rPr>
+        <w:t>.</w:t>
       </w:r>
     </w:p>
     <w:p>
@@ -39287,15 +39526,29 @@
     <w:p>
       <w:pPr>
         <w:jc w:val="both"/>
-      </w:pPr>
-      <w:r>
+        <w:rPr>
+          <w:b/>
+        </w:rPr>
+      </w:pPr>
+      <w:r>
+        <w:rPr>
+          <w:b/>
+        </w:rPr>
         <w:t xml:space="preserve">Таблица </w:t>
       </w:r>
       <w:r>
         <w:rPr>
-          <w:lang w:val="en-US"/>
-        </w:rPr>
-        <w:t>#.</w:t>
+          <w:b/>
+          <w:lang w:val="en-US"/>
+        </w:rPr>
+        <w:t>11</w:t>
+      </w:r>
+      <w:r>
+        <w:rPr>
+          <w:b/>
+          <w:lang w:val="en-US"/>
+        </w:rPr>
+        <w:t>.</w:t>
       </w:r>
     </w:p>
     <w:p>
@@ -39698,15 +39951,29 @@
     <w:p>
       <w:pPr>
         <w:jc w:val="both"/>
-      </w:pPr>
-      <w:r>
+        <w:rPr>
+          <w:b/>
+        </w:rPr>
+      </w:pPr>
+      <w:r>
+        <w:rPr>
+          <w:b/>
+        </w:rPr>
         <w:t xml:space="preserve">Таблица </w:t>
       </w:r>
       <w:r>
         <w:rPr>
-          <w:lang w:val="en-US"/>
-        </w:rPr>
-        <w:t>#.</w:t>
+          <w:b/>
+          <w:lang w:val="en-US"/>
+        </w:rPr>
+        <w:t>12</w:t>
+      </w:r>
+      <w:r>
+        <w:rPr>
+          <w:b/>
+          <w:lang w:val="en-US"/>
+        </w:rPr>
+        <w:t>.</w:t>
       </w:r>
     </w:p>
     <w:p>
@@ -39988,23 +40255,30 @@
       <w:pPr>
         <w:jc w:val="both"/>
         <w:rPr>
-          <w:lang w:val="en-US"/>
-        </w:rPr>
-      </w:pPr>
-      <w:r>
+          <w:b/>
+          <w:lang w:val="en-US"/>
+        </w:rPr>
+      </w:pPr>
+      <w:r>
+        <w:rPr>
+          <w:b/>
+        </w:rPr>
         <w:t xml:space="preserve">Таблица </w:t>
       </w:r>
       <w:r>
         <w:rPr>
-          <w:lang w:val="en-US"/>
-        </w:rPr>
-        <w:t>#.</w:t>
-      </w:r>
-    </w:p>
-    <w:p>
-      <w:pPr>
-        <w:jc w:val="both"/>
-      </w:pPr>
+          <w:b/>
+          <w:lang w:val="en-US"/>
+        </w:rPr>
+        <w:t>13</w:t>
+      </w:r>
+      <w:r>
+        <w:rPr>
+          <w:b/>
+          <w:lang w:val="en-US"/>
+        </w:rPr>
+        <w:t>.</w:t>
+      </w:r>
     </w:p>
     <w:p>
       <w:pPr>
@@ -40120,16 +40394,16 @@
         </w:rPr>
       </w:pPr>
       <w:r>
+        <w:t xml:space="preserve">Освен описаните тестови сценарии е предивено и тестване от отделните функционалности при разработването и преди сливенето на съотвения </w:t>
+      </w:r>
+      <w:r>
+        <w:rPr>
+          <w:lang w:val="en-US"/>
+        </w:rPr>
+        <w:t xml:space="preserve">feature </w:t>
+      </w:r>
+      <w:r>
         <w:lastRenderedPageBreak/>
-        <w:t xml:space="preserve">Освен описаните тестови сценарии е предивено и тестване от отделните функционалности при разработването и преди сливенето на съотвения </w:t>
-      </w:r>
-      <w:r>
-        <w:rPr>
-          <w:lang w:val="en-US"/>
-        </w:rPr>
-        <w:t xml:space="preserve">feature </w:t>
-      </w:r>
-      <w:r>
         <w:t xml:space="preserve">клон към </w:t>
       </w:r>
       <w:r>
@@ -41040,20 +41314,6 @@
         </w:rPr>
         <w:t>Глава 7. Заключение</w:t>
       </w:r>
-      <w:r>
-        <w:rPr>
-          <w:b/>
-          <w:sz w:val="28"/>
-          <w:lang w:val="ru-RU"/>
-        </w:rPr>
-        <w:t xml:space="preserve"> </w:t>
-      </w:r>
-      <w:r>
-        <w:rPr>
-          <w:lang w:val="ru-RU"/>
-        </w:rPr>
-        <w:t>(1-2стр.)</w:t>
-      </w:r>
     </w:p>
     <w:p>
       <w:pPr>
@@ -41345,6 +41605,19 @@
           <w:lang w:val="en-US"/>
         </w:rPr>
         <w:t>Protractor.</w:t>
+      </w:r>
+    </w:p>
+    <w:p>
+      <w:pPr>
+        <w:rPr>
+          <w:lang w:val="en-US"/>
+        </w:rPr>
+      </w:pPr>
+      <w:r>
+        <w:rPr>
+          <w:lang w:val="en-US"/>
+        </w:rPr>
+        <w:br w:type="page"/>
       </w:r>
     </w:p>
     <w:p>
@@ -41876,7 +42149,6 @@
         <w:rPr>
           <w:lang w:val="en-US"/>
         </w:rPr>
-        <w:lastRenderedPageBreak/>
         <w:t xml:space="preserve">[20] - </w:t>
       </w:r>
       <w:hyperlink r:id="rId64" w:history="1">
@@ -46327,7 +46599,7 @@
 </file>
 
 <file path=customXml/itemProps1.xml><?xml version="1.0" encoding="utf-8"?>
-<ds:datastoreItem xmlns:ds="http://schemas.openxmlformats.org/officeDocument/2006/customXml" ds:itemID="{0E994828-1D3C-4BD6-A317-C17D0561A1CF}">
+<ds:datastoreItem xmlns:ds="http://schemas.openxmlformats.org/officeDocument/2006/customXml" ds:itemID="{EAD306ED-B482-478C-93C9-FA91282B8F02}">
   <ds:schemaRefs>
     <ds:schemaRef ds:uri="http://schemas.openxmlformats.org/officeDocument/2006/bibliography"/>
   </ds:schemaRefs>

</xml_diff>